<commit_message>
Update : adding more explanation about data destitution and measurements
</commit_message>
<xml_diff>
--- a/FileSize/Report.docx
+++ b/FileSize/Report.docx
@@ -411,6 +411,76 @@
           <w:szCs w:val="24"/>
         </w:rPr>
         <w:t>- that's "Hypertext Transfer Protocol".  HTTP is a request/response protocol, which means your computer sends a request for some file (e.g. "Get me the file 'home.html'"), and the web server sends back a response ("Here's the file", followed by the file itself).</w:t>
+      </w:r>
+    </w:p>
+    <w:p>
+      <w:pPr>
+        <w:jc w:val="both"/>
+        <w:rPr>
+          <w:rFonts w:asciiTheme="minorHAnsi" w:eastAsia="Times New Roman" w:hAnsiTheme="minorHAnsi" w:cs="Times New Roman"/>
+          <w:color w:val="333333"/>
+          <w:shd w:val="clear" w:color="auto" w:fill="FFFFFF"/>
+        </w:rPr>
+      </w:pPr>
+      <w:r>
+        <w:rPr>
+          <w:rFonts w:asciiTheme="minorHAnsi" w:eastAsia="Times New Roman" w:hAnsiTheme="minorHAnsi" w:cs="Times New Roman"/>
+          <w:color w:val="333333"/>
+          <w:shd w:val="clear" w:color="auto" w:fill="FFFFFF"/>
+        </w:rPr>
+        <w:t>The HTTP verbs comprise a major portion of our “uniform interface” constraint and provide us the action counterpart to the noun-based resource. The primary or most-commonly-used HTTP verbs (or methods, as they are properly called) are POST, GET, PUT, PATCH, and DELETE. These correspond to create, read, update, and delete (or CRUD) operations, respectively. There are a number of other verbs, too, but are utilized less frequently. Of those less-frequent methods, OPTIONS and HEAD are used more often than others.</w:t>
+      </w:r>
+      <w:r>
+        <w:rPr>
+          <w:rFonts w:asciiTheme="minorHAnsi" w:eastAsia="Times New Roman" w:hAnsiTheme="minorHAnsi" w:cs="Times New Roman"/>
+          <w:color w:val="333333"/>
+          <w:shd w:val="clear" w:color="auto" w:fill="FFFFFF"/>
+        </w:rPr>
+        <w:t xml:space="preserve"> (</w:t>
+      </w:r>
+      <w:hyperlink r:id="rId9" w:history="1">
+        <w:r>
+          <w:rPr>
+            <w:rStyle w:val="Hyperlink"/>
+            <w:rFonts w:asciiTheme="minorHAnsi" w:eastAsia="Times New Roman" w:hAnsiTheme="minorHAnsi" w:cs="Times New Roman"/>
+            <w:shd w:val="clear" w:color="auto" w:fill="FFFFFF"/>
+          </w:rPr>
+          <w:t>More information about HTTP methods</w:t>
+        </w:r>
+      </w:hyperlink>
+      <w:r>
+        <w:rPr>
+          <w:rFonts w:asciiTheme="minorHAnsi" w:eastAsia="Times New Roman" w:hAnsiTheme="minorHAnsi" w:cs="Times New Roman"/>
+          <w:color w:val="333333"/>
+          <w:shd w:val="clear" w:color="auto" w:fill="FFFFFF"/>
+        </w:rPr>
+        <w:t>)</w:t>
+      </w:r>
+    </w:p>
+    <w:p>
+      <w:pPr>
+        <w:jc w:val="both"/>
+        <w:rPr>
+          <w:rFonts w:asciiTheme="minorHAnsi" w:eastAsia="Times New Roman" w:hAnsiTheme="minorHAnsi" w:cs="Times New Roman"/>
+          <w:color w:val="333333"/>
+          <w:shd w:val="clear" w:color="auto" w:fill="FFFFFF"/>
+        </w:rPr>
+      </w:pPr>
+    </w:p>
+    <w:p>
+      <w:pPr>
+        <w:jc w:val="both"/>
+        <w:rPr>
+          <w:rFonts w:asciiTheme="minorHAnsi" w:eastAsia="Times New Roman" w:hAnsiTheme="minorHAnsi" w:cs="Times New Roman"/>
+        </w:rPr>
+      </w:pPr>
+      <w:r>
+        <w:rPr>
+          <w:rFonts w:asciiTheme="minorHAnsi" w:eastAsia="Times New Roman" w:hAnsiTheme="minorHAnsi" w:cs="Times New Roman"/>
+          <w:color w:val="333333"/>
+          <w:shd w:val="clear" w:color="auto" w:fill="FFFFFF"/>
+        </w:rPr>
+        <w:t>In this report/classifier we only process Get requests.</w:t>
       </w:r>
     </w:p>
     <w:p>
@@ -470,7 +540,7 @@
                     <pic:cNvPicPr/>
                   </pic:nvPicPr>
                   <pic:blipFill>
-                    <a:blip r:embed="rId9">
+                    <a:blip r:embed="rId10">
                       <a:extLst>
                         <a:ext uri="{28A0092B-C50C-407E-A947-70E740481C1C}">
                           <a14:useLocalDpi xmlns:a14="http://schemas.microsoft.com/office/drawing/2010/main" val="0"/>
@@ -3710,6 +3780,7 @@
           <w:rFonts w:ascii="Calibri" w:hAnsi="Calibri" w:cs="Courier"/>
           <w:color w:val="000000"/>
         </w:rPr>
+        <w:lastRenderedPageBreak/>
         <w:t xml:space="preserve"> </w:t>
       </w:r>
     </w:p>
@@ -4153,7 +4224,6 @@
           <w:rFonts w:asciiTheme="minorHAnsi" w:hAnsiTheme="minorHAnsi" w:cs="Courier"/>
           <w:color w:val="000000"/>
         </w:rPr>
-        <w:lastRenderedPageBreak/>
         <w:t>response</w:t>
       </w:r>
       <w:r>
@@ -4590,323 +4660,991 @@
           <w:color w:val="3366FF"/>
           <w:sz w:val="24"/>
         </w:rPr>
-        <w:t>What metrics I want to use to predict?</w:t>
+        <w:t xml:space="preserve">What metrics I want to use to </w:t>
+      </w:r>
+      <w:r>
+        <w:rPr>
+          <w:rFonts w:asciiTheme="majorHAnsi" w:hAnsiTheme="majorHAnsi" w:cs="Courier"/>
+          <w:i/>
+          <w:color w:val="3366FF"/>
+          <w:sz w:val="24"/>
+        </w:rPr>
+        <w:t>evaluate the Predictor</w:t>
+      </w:r>
+      <w:r>
+        <w:rPr>
+          <w:rFonts w:asciiTheme="majorHAnsi" w:hAnsiTheme="majorHAnsi" w:cs="Courier"/>
+          <w:i/>
+          <w:color w:val="3366FF"/>
+          <w:sz w:val="24"/>
+        </w:rPr>
+        <w:t>?</w:t>
       </w:r>
     </w:p>
     <w:p>
       <w:pPr>
+        <w:shd w:val="clear" w:color="auto" w:fill="FFFFFF"/>
         <w:jc w:val="both"/>
         <w:rPr>
-          <w:rFonts w:asciiTheme="minorHAnsi" w:hAnsiTheme="minorHAnsi" w:cs="Courier"/>
-          <w:color w:val="000000"/>
-        </w:rPr>
-      </w:pPr>
-      <w:r>
-        <w:rPr>
-          <w:rFonts w:asciiTheme="minorHAnsi" w:hAnsiTheme="minorHAnsi" w:cs="Courier"/>
-          <w:color w:val="000000"/>
-        </w:rPr>
-        <w:t xml:space="preserve">Based on my research we need all of </w:t>
-      </w:r>
-      <w:r>
-        <w:rPr>
-          <w:rFonts w:asciiTheme="minorHAnsi" w:hAnsiTheme="minorHAnsi" w:cs="Courier"/>
-          <w:color w:val="000000"/>
-        </w:rPr>
-        <w:t xml:space="preserve">the </w:t>
-      </w:r>
-      <w:r>
-        <w:rPr>
-          <w:rFonts w:asciiTheme="minorHAnsi" w:hAnsiTheme="minorHAnsi" w:cs="Courier"/>
-          <w:color w:val="000000"/>
-        </w:rPr>
-        <w:t xml:space="preserve">features/metric that are </w:t>
-      </w:r>
-      <w:r>
-        <w:rPr>
-          <w:rFonts w:asciiTheme="minorHAnsi" w:hAnsiTheme="minorHAnsi" w:cs="Courier"/>
-          <w:color w:val="000000"/>
-        </w:rPr>
-        <w:t xml:space="preserve">fully or partially </w:t>
-      </w:r>
-      <w:r>
-        <w:rPr>
-          <w:rFonts w:asciiTheme="minorHAnsi" w:hAnsiTheme="minorHAnsi" w:cs="Courier"/>
-          <w:color w:val="000000"/>
-        </w:rPr>
-        <w:t>related to HTTP-Response</w:t>
-      </w:r>
-      <w:r>
-        <w:rPr>
-          <w:rFonts w:asciiTheme="minorHAnsi" w:hAnsiTheme="minorHAnsi" w:cs="Courier"/>
-          <w:color w:val="000000"/>
-        </w:rPr>
-        <w:t xml:space="preserve"> size</w:t>
-      </w:r>
-      <w:r>
-        <w:rPr>
-          <w:rFonts w:asciiTheme="minorHAnsi" w:hAnsiTheme="minorHAnsi" w:cs="Courier"/>
-          <w:color w:val="000000"/>
-        </w:rPr>
-        <w:t>,</w:t>
-      </w:r>
-      <w:r>
-        <w:rPr>
-          <w:rFonts w:asciiTheme="minorHAnsi" w:hAnsiTheme="minorHAnsi" w:cs="Courier"/>
-          <w:color w:val="000000"/>
-        </w:rPr>
-        <w:t xml:space="preserve"> s</w:t>
-      </w:r>
-      <w:r>
-        <w:rPr>
-          <w:rFonts w:asciiTheme="minorHAnsi" w:hAnsiTheme="minorHAnsi" w:cs="Courier"/>
-          <w:color w:val="000000"/>
-        </w:rPr>
-        <w:t>uch as file extension</w:t>
-      </w:r>
-      <w:r>
-        <w:rPr>
-          <w:rFonts w:asciiTheme="minorHAnsi" w:hAnsiTheme="minorHAnsi" w:cs="Courier"/>
-          <w:color w:val="000000"/>
-        </w:rPr>
-        <w:t>s. Why file extensions?</w:t>
+          <w:rFonts w:asciiTheme="minorHAnsi" w:eastAsia="Times New Roman" w:hAnsiTheme="minorHAnsi" w:cs="Times New Roman"/>
+          <w:color w:val="000000"/>
+        </w:rPr>
+      </w:pPr>
+      <w:r>
+        <w:rPr>
+          <w:rFonts w:asciiTheme="minorHAnsi" w:eastAsia="Times New Roman" w:hAnsiTheme="minorHAnsi" w:cs="Times New Roman"/>
+          <w:color w:val="000000"/>
+        </w:rPr>
+        <w:t>I decided to solve this problem by designing a multi-class classifier.</w:t>
+      </w:r>
+      <w:r>
+        <w:rPr>
+          <w:rFonts w:asciiTheme="minorHAnsi" w:eastAsia="Times New Roman" w:hAnsiTheme="minorHAnsi" w:cs="Times New Roman"/>
+          <w:b/>
+          <w:bCs/>
+          <w:color w:val="000000"/>
+        </w:rPr>
+        <w:t> </w:t>
+      </w:r>
+      <w:r>
+        <w:rPr>
+          <w:rFonts w:asciiTheme="minorHAnsi" w:eastAsia="Times New Roman" w:hAnsiTheme="minorHAnsi" w:cs="Times New Roman"/>
+          <w:color w:val="000000"/>
+        </w:rPr>
+        <w:t>O</w:t>
+      </w:r>
+      <w:r>
+        <w:rPr>
+          <w:rFonts w:asciiTheme="minorHAnsi" w:eastAsia="Times New Roman" w:hAnsiTheme="minorHAnsi" w:cs="Times New Roman"/>
+          <w:color w:val="000000"/>
+          <w:shd w:val="clear" w:color="auto" w:fill="FFFFFF"/>
+        </w:rPr>
+        <w:t>ne of the best measurements for </w:t>
+      </w:r>
+      <w:r>
+        <w:rPr>
+          <w:rFonts w:asciiTheme="minorHAnsi" w:eastAsia="Times New Roman" w:hAnsiTheme="minorHAnsi" w:cs="Times New Roman"/>
+          <w:color w:val="000000"/>
+        </w:rPr>
+        <w:t>classification is F1, which is a combination of Precision and Recall. In this classifier I have 10 classes (class 0 to 9). I want to calculate Precision, Recall and F1 for each of my classes separately.</w:t>
       </w:r>
     </w:p>
     <w:p>
       <w:pPr>
+        <w:shd w:val="clear" w:color="auto" w:fill="FFFFFF"/>
+        <w:spacing w:line="276" w:lineRule="atLeast"/>
         <w:jc w:val="both"/>
         <w:rPr>
-          <w:rFonts w:asciiTheme="minorHAnsi" w:hAnsiTheme="minorHAnsi" w:cs="Courier"/>
-          <w:color w:val="000000"/>
-        </w:rPr>
-      </w:pPr>
+          <w:rFonts w:asciiTheme="minorHAnsi" w:eastAsia="Times New Roman" w:hAnsiTheme="minorHAnsi" w:cs="Times New Roman"/>
+          <w:color w:val="000000"/>
+        </w:rPr>
+      </w:pPr>
+      <w:r>
+        <w:rPr>
+          <w:rFonts w:asciiTheme="minorHAnsi" w:eastAsia="Times New Roman" w:hAnsiTheme="minorHAnsi" w:cs="Times New Roman"/>
+          <w:color w:val="000000"/>
+        </w:rPr>
+        <w:t> </w:t>
+      </w:r>
     </w:p>
     <w:p>
       <w:pPr>
+        <w:shd w:val="clear" w:color="auto" w:fill="FFFFFF"/>
+        <w:spacing w:line="276" w:lineRule="atLeast"/>
         <w:jc w:val="both"/>
         <w:rPr>
-          <w:rFonts w:asciiTheme="minorHAnsi" w:hAnsiTheme="minorHAnsi" w:cs="Courier"/>
-          <w:color w:val="000000"/>
-        </w:rPr>
-      </w:pPr>
-      <w:r>
-        <w:rPr>
-          <w:rFonts w:asciiTheme="minorHAnsi" w:hAnsiTheme="minorHAnsi" w:cs="Courier"/>
-          <w:color w:val="000000"/>
-        </w:rPr>
-        <w:t xml:space="preserve">For example </w:t>
-      </w:r>
-      <w:r>
-        <w:rPr>
-          <w:rFonts w:asciiTheme="minorHAnsi" w:hAnsiTheme="minorHAnsi" w:cs="Courier"/>
-          <w:color w:val="000000"/>
-        </w:rPr>
-        <w:t>most of JavaScript (*.</w:t>
-      </w:r>
-      <w:proofErr w:type="spellStart"/>
-      <w:r>
-        <w:rPr>
-          <w:rFonts w:asciiTheme="minorHAnsi" w:hAnsiTheme="minorHAnsi" w:cs="Courier"/>
-          <w:color w:val="000000"/>
-        </w:rPr>
-        <w:t>js</w:t>
-      </w:r>
-      <w:proofErr w:type="spellEnd"/>
-      <w:r>
-        <w:rPr>
-          <w:rFonts w:asciiTheme="minorHAnsi" w:hAnsiTheme="minorHAnsi" w:cs="Courier"/>
-          <w:color w:val="000000"/>
-        </w:rPr>
-        <w:t>) file are less than 20 KB or most of images (*.jpg) are bigger than 1 MB and less than 5 MB. “</w:t>
-      </w:r>
-      <w:r>
-        <w:rPr>
-          <w:rFonts w:ascii="Courier" w:hAnsi="Courier" w:cs="Courier"/>
-          <w:color w:val="000000"/>
-          <w:sz w:val="16"/>
-        </w:rPr>
-        <w:t>Accept</w:t>
-      </w:r>
-      <w:r>
-        <w:rPr>
-          <w:rFonts w:ascii="Courier" w:hAnsi="Courier" w:cs="Courier"/>
-          <w:color w:val="000000"/>
-          <w:sz w:val="16"/>
-        </w:rPr>
-        <w:t>”</w:t>
-      </w:r>
-      <w:r>
-        <w:rPr>
-          <w:rFonts w:asciiTheme="minorHAnsi" w:hAnsiTheme="minorHAnsi" w:cs="Courier"/>
-          <w:color w:val="000000"/>
-        </w:rPr>
-        <w:t xml:space="preserve"> is another feature/metric</w:t>
-      </w:r>
-      <w:r>
-        <w:rPr>
-          <w:rFonts w:asciiTheme="minorHAnsi" w:hAnsiTheme="minorHAnsi" w:cs="Courier"/>
-          <w:color w:val="000000"/>
-        </w:rPr>
-        <w:t xml:space="preserve"> </w:t>
-      </w:r>
-      <w:r>
-        <w:rPr>
-          <w:rFonts w:asciiTheme="minorHAnsi" w:hAnsiTheme="minorHAnsi" w:cs="Courier"/>
-          <w:color w:val="000000"/>
-        </w:rPr>
-        <w:t>which is highly related to response size, this features is telling us what ki</w:t>
-      </w:r>
-      <w:r>
-        <w:rPr>
-          <w:rFonts w:asciiTheme="minorHAnsi" w:hAnsiTheme="minorHAnsi" w:cs="Courier"/>
-          <w:color w:val="000000"/>
-        </w:rPr>
-        <w:t>nd of content HTTP-Request is looking for, this feature along with extension can bring a lot of information to the mode.</w:t>
+          <w:rFonts w:asciiTheme="minorHAnsi" w:eastAsia="Times New Roman" w:hAnsiTheme="minorHAnsi" w:cs="Times New Roman"/>
+          <w:color w:val="000000"/>
+        </w:rPr>
+      </w:pPr>
+      <w:r>
+        <w:rPr>
+          <w:rFonts w:asciiTheme="minorHAnsi" w:eastAsia="Times New Roman" w:hAnsiTheme="minorHAnsi" w:cs="Times New Roman"/>
+          <w:color w:val="000000"/>
+        </w:rPr>
+        <w:t>Recall shows us what percentage of HTTP-</w:t>
+      </w:r>
+      <w:proofErr w:type="gramStart"/>
+      <w:r>
+        <w:rPr>
+          <w:rFonts w:asciiTheme="minorHAnsi" w:eastAsia="Times New Roman" w:hAnsiTheme="minorHAnsi" w:cs="Times New Roman"/>
+          <w:color w:val="000000"/>
+        </w:rPr>
+        <w:t>Requests which</w:t>
+      </w:r>
+      <w:proofErr w:type="gramEnd"/>
+      <w:r>
+        <w:rPr>
+          <w:rFonts w:asciiTheme="minorHAnsi" w:eastAsia="Times New Roman" w:hAnsiTheme="minorHAnsi" w:cs="Times New Roman"/>
+          <w:color w:val="000000"/>
+        </w:rPr>
+        <w:t xml:space="preserve"> we predicted class-0 for actually belong to class-0 and what percentage </w:t>
+      </w:r>
+      <w:r>
+        <w:rPr>
+          <w:rFonts w:asciiTheme="minorHAnsi" w:eastAsia="Times New Roman" w:hAnsiTheme="minorHAnsi" w:cs="Times New Roman"/>
+          <w:color w:val="000000"/>
+        </w:rPr>
+        <w:t>of them belong to other classes and w</w:t>
+      </w:r>
+      <w:r>
+        <w:rPr>
+          <w:rFonts w:asciiTheme="minorHAnsi" w:eastAsia="Times New Roman" w:hAnsiTheme="minorHAnsi" w:cs="Times New Roman"/>
+          <w:color w:val="000000"/>
+        </w:rPr>
+        <w:t>e incorrectly predicted class-0. For example, it says 95% of HTTP-Requests that we predicted class-0 for actually belong to class-</w:t>
+      </w:r>
+      <w:r>
+        <w:rPr>
+          <w:rFonts w:asciiTheme="minorHAnsi" w:eastAsia="Times New Roman" w:hAnsiTheme="minorHAnsi" w:cs="Times New Roman"/>
+          <w:color w:val="000000"/>
+        </w:rPr>
+        <w:t>0 but </w:t>
+      </w:r>
+      <w:r>
+        <w:rPr>
+          <w:rFonts w:asciiTheme="minorHAnsi" w:eastAsia="Times New Roman" w:hAnsiTheme="minorHAnsi" w:cs="Times New Roman"/>
+          <w:color w:val="000000"/>
+        </w:rPr>
+        <w:t>5% of them actually belong to other classes (1 to 9).</w:t>
       </w:r>
     </w:p>
     <w:p>
       <w:pPr>
+        <w:shd w:val="clear" w:color="auto" w:fill="FFFFFF"/>
+        <w:spacing w:line="276" w:lineRule="atLeast"/>
         <w:jc w:val="both"/>
         <w:rPr>
-          <w:rFonts w:asciiTheme="minorHAnsi" w:hAnsiTheme="minorHAnsi" w:cs="Courier"/>
-          <w:color w:val="000000"/>
-        </w:rPr>
-      </w:pPr>
+          <w:rFonts w:asciiTheme="minorHAnsi" w:eastAsia="Times New Roman" w:hAnsiTheme="minorHAnsi" w:cs="Times New Roman"/>
+          <w:color w:val="000000"/>
+        </w:rPr>
+      </w:pPr>
+      <w:r>
+        <w:rPr>
+          <w:rFonts w:asciiTheme="minorHAnsi" w:eastAsia="Times New Roman" w:hAnsiTheme="minorHAnsi" w:cs="Times New Roman"/>
+          <w:color w:val="000000"/>
+        </w:rPr>
+        <w:t> </w:t>
+      </w:r>
     </w:p>
     <w:p>
       <w:pPr>
+        <w:shd w:val="clear" w:color="auto" w:fill="FFFFFF"/>
+        <w:spacing w:line="276" w:lineRule="atLeast"/>
         <w:jc w:val="both"/>
         <w:rPr>
-          <w:rFonts w:asciiTheme="minorHAnsi" w:hAnsiTheme="minorHAnsi" w:cs="Courier"/>
-          <w:color w:val="000000"/>
-        </w:rPr>
-      </w:pPr>
-      <w:r>
-        <w:rPr>
-          <w:rFonts w:asciiTheme="minorHAnsi" w:hAnsiTheme="minorHAnsi" w:cs="Courier"/>
-          <w:color w:val="000000"/>
-        </w:rPr>
-        <w:t>A</w:t>
-      </w:r>
-      <w:r>
-        <w:rPr>
-          <w:rFonts w:asciiTheme="minorHAnsi" w:hAnsiTheme="minorHAnsi" w:cs="Courier"/>
-          <w:color w:val="000000"/>
-        </w:rPr>
-        <w:t xml:space="preserve">nother features/metric that is kind of related to HTTP-Response size is “Agent” or </w:t>
-      </w:r>
-      <w:r>
-        <w:rPr>
-          <w:rFonts w:asciiTheme="minorHAnsi" w:hAnsiTheme="minorHAnsi" w:cs="Courier"/>
-          <w:color w:val="000000"/>
-        </w:rPr>
-        <w:t>HTTP-R</w:t>
-      </w:r>
-      <w:r>
-        <w:rPr>
-          <w:rFonts w:asciiTheme="minorHAnsi" w:hAnsiTheme="minorHAnsi" w:cs="Courier"/>
-          <w:color w:val="000000"/>
-        </w:rPr>
-        <w:t>equest sender, this feature tells us where this request is coming</w:t>
-      </w:r>
-      <w:r>
-        <w:rPr>
-          <w:rFonts w:asciiTheme="minorHAnsi" w:hAnsiTheme="minorHAnsi" w:cs="Courier"/>
-          <w:color w:val="000000"/>
-        </w:rPr>
-        <w:t xml:space="preserve"> from, most of request from mobile devises have smaller size than desktop devises.</w:t>
-      </w:r>
-      <w:r>
-        <w:rPr>
-          <w:rFonts w:asciiTheme="minorHAnsi" w:hAnsiTheme="minorHAnsi" w:cs="Courier"/>
-          <w:color w:val="000000"/>
-        </w:rPr>
-        <w:t xml:space="preserve"> Combination of these features/metrics plus some technique can tell us about response size. </w:t>
+          <w:rFonts w:asciiTheme="minorHAnsi" w:eastAsia="Times New Roman" w:hAnsiTheme="minorHAnsi" w:cs="Times New Roman"/>
+          <w:color w:val="000000"/>
+        </w:rPr>
+      </w:pPr>
+      <w:r>
+        <w:rPr>
+          <w:rFonts w:asciiTheme="minorHAnsi" w:eastAsia="Times New Roman" w:hAnsiTheme="minorHAnsi" w:cs="Times New Roman"/>
+          <w:color w:val="000000"/>
+        </w:rPr>
+        <w:t>Precision is a little different. Precision tells us what percentage of HTTP-Requests that </w:t>
+      </w:r>
+      <w:r>
+        <w:rPr>
+          <w:rFonts w:asciiTheme="minorHAnsi" w:eastAsia="Times New Roman" w:hAnsiTheme="minorHAnsi" w:cs="Times New Roman"/>
+          <w:b/>
+          <w:bCs/>
+          <w:color w:val="000000"/>
+        </w:rPr>
+        <w:t>belong to class-0</w:t>
+      </w:r>
+      <w:r>
+        <w:rPr>
+          <w:rFonts w:asciiTheme="minorHAnsi" w:eastAsia="Times New Roman" w:hAnsiTheme="minorHAnsi" w:cs="Times New Roman"/>
+          <w:color w:val="000000"/>
+        </w:rPr>
+        <w:t> incorrectly predicted class 1 to 9 and what percentage of HTTP-Requests correctly predicted class-0. For example 90% of HTTP-Requests with actual label 0 predicted class-0, but 10% of HTTP-Requests that are actually class-0 incorrectly predicted other classes.</w:t>
       </w:r>
     </w:p>
     <w:p>
       <w:pPr>
+        <w:tabs>
+          <w:tab w:val="left" w:pos="916"/>
+          <w:tab w:val="left" w:pos="1832"/>
+          <w:tab w:val="left" w:pos="2748"/>
+          <w:tab w:val="left" w:pos="3664"/>
+          <w:tab w:val="left" w:pos="4580"/>
+          <w:tab w:val="left" w:pos="5496"/>
+          <w:tab w:val="left" w:pos="6412"/>
+          <w:tab w:val="left" w:pos="7328"/>
+          <w:tab w:val="left" w:pos="8244"/>
+          <w:tab w:val="left" w:pos="9160"/>
+          <w:tab w:val="left" w:pos="10076"/>
+          <w:tab w:val="left" w:pos="10992"/>
+          <w:tab w:val="left" w:pos="11908"/>
+          <w:tab w:val="left" w:pos="12824"/>
+          <w:tab w:val="left" w:pos="13740"/>
+          <w:tab w:val="left" w:pos="14656"/>
+        </w:tabs>
+        <w:spacing w:line="276" w:lineRule="auto"/>
         <w:jc w:val="both"/>
         <w:rPr>
           <w:rFonts w:asciiTheme="minorHAnsi" w:hAnsiTheme="minorHAnsi" w:cs="Courier"/>
-          <w:color w:val="000000"/>
-        </w:rPr>
-      </w:pPr>
+        </w:rPr>
+      </w:pPr>
+      <w:r>
+        <w:rPr>
+          <w:rFonts w:asciiTheme="minorHAnsi" w:hAnsiTheme="minorHAnsi" w:cs="Courier"/>
+        </w:rPr>
+        <w:t xml:space="preserve"> </w:t>
+      </w:r>
     </w:p>
     <w:p>
       <w:pPr>
+        <w:shd w:val="clear" w:color="auto" w:fill="FFFFFF"/>
+        <w:spacing w:line="276" w:lineRule="atLeast"/>
         <w:jc w:val="both"/>
         <w:rPr>
-          <w:rFonts w:eastAsia="Times New Roman" w:cs="Times New Roman"/>
-          <w:sz w:val="24"/>
-          <w:szCs w:val="24"/>
-        </w:rPr>
-      </w:pPr>
-      <w:r>
+          <w:rFonts w:asciiTheme="minorHAnsi" w:eastAsia="Times New Roman" w:hAnsiTheme="minorHAnsi" w:cs="Times New Roman"/>
+          <w:color w:val="000000"/>
+        </w:rPr>
+      </w:pPr>
+      <w:r>
+        <w:rPr>
+          <w:rFonts w:asciiTheme="minorHAnsi" w:eastAsia="Times New Roman" w:hAnsiTheme="minorHAnsi" w:cs="Times New Roman"/>
+          <w:color w:val="000000"/>
+        </w:rPr>
+        <w:t>True Positive</w:t>
+      </w:r>
+      <w:r>
+        <w:rPr>
+          <w:rFonts w:asciiTheme="minorHAnsi" w:eastAsia="Times New Roman" w:hAnsiTheme="minorHAnsi" w:cs="Times New Roman"/>
+          <w:color w:val="000000"/>
+        </w:rPr>
+        <w:t>:</w:t>
+      </w:r>
+      <w:r>
+        <w:rPr>
+          <w:rFonts w:asciiTheme="minorHAnsi" w:eastAsia="Times New Roman" w:hAnsiTheme="minorHAnsi" w:cs="Times New Roman"/>
+          <w:color w:val="000000"/>
+        </w:rPr>
+        <w:t xml:space="preserve"> P</w:t>
+      </w:r>
+      <w:r>
+        <w:rPr>
+          <w:rFonts w:asciiTheme="minorHAnsi" w:eastAsia="Times New Roman" w:hAnsiTheme="minorHAnsi" w:cs="Times New Roman"/>
+          <w:color w:val="000000"/>
+        </w:rPr>
+        <w:t>ercentage of HTTP-Requests that </w:t>
+      </w:r>
+      <w:r>
+        <w:rPr>
+          <w:rFonts w:asciiTheme="minorHAnsi" w:eastAsia="Times New Roman" w:hAnsiTheme="minorHAnsi" w:cs="Times New Roman"/>
+          <w:color w:val="000000"/>
+        </w:rPr>
+        <w:t xml:space="preserve">actually </w:t>
+      </w:r>
+      <w:r>
+        <w:rPr>
+          <w:rFonts w:asciiTheme="minorHAnsi" w:eastAsia="Times New Roman" w:hAnsiTheme="minorHAnsi" w:cs="Times New Roman"/>
+          <w:bCs/>
+          <w:color w:val="000000"/>
+        </w:rPr>
+        <w:t>belong to class-0 and we predicted class-0</w:t>
+      </w:r>
+      <w:r>
+        <w:rPr>
+          <w:rFonts w:asciiTheme="minorHAnsi" w:eastAsia="Times New Roman" w:hAnsiTheme="minorHAnsi" w:cs="Times New Roman"/>
+          <w:bCs/>
+          <w:color w:val="000000"/>
+        </w:rPr>
+        <w:t>.</w:t>
+      </w:r>
+    </w:p>
+    <w:p>
+      <w:pPr>
+        <w:shd w:val="clear" w:color="auto" w:fill="FFFFFF"/>
+        <w:spacing w:line="276" w:lineRule="atLeast"/>
+        <w:jc w:val="both"/>
+        <w:rPr>
+          <w:rFonts w:asciiTheme="minorHAnsi" w:eastAsia="Times New Roman" w:hAnsiTheme="minorHAnsi" w:cs="Times New Roman"/>
+          <w:color w:val="000000"/>
+        </w:rPr>
+      </w:pPr>
+      <w:r>
+        <w:rPr>
+          <w:rFonts w:asciiTheme="minorHAnsi" w:eastAsia="Times New Roman" w:hAnsiTheme="minorHAnsi" w:cs="Times New Roman"/>
+          <w:color w:val="000000"/>
+        </w:rPr>
+        <w:t>False Positive</w:t>
+      </w:r>
+      <w:r>
+        <w:rPr>
+          <w:rFonts w:asciiTheme="minorHAnsi" w:eastAsia="Times New Roman" w:hAnsiTheme="minorHAnsi" w:cs="Times New Roman"/>
+          <w:color w:val="000000"/>
+        </w:rPr>
+        <w:t>:</w:t>
+      </w:r>
+      <w:r>
+        <w:rPr>
+          <w:rFonts w:asciiTheme="minorHAnsi" w:eastAsia="Times New Roman" w:hAnsiTheme="minorHAnsi" w:cs="Times New Roman"/>
+          <w:color w:val="000000"/>
+        </w:rPr>
+        <w:t xml:space="preserve"> </w:t>
+      </w:r>
+      <w:r>
+        <w:rPr>
+          <w:rFonts w:asciiTheme="minorHAnsi" w:eastAsia="Times New Roman" w:hAnsiTheme="minorHAnsi" w:cs="Times New Roman"/>
+          <w:color w:val="000000"/>
+        </w:rPr>
+        <w:t>P</w:t>
+      </w:r>
+      <w:r>
+        <w:rPr>
+          <w:rFonts w:asciiTheme="minorHAnsi" w:eastAsia="Times New Roman" w:hAnsiTheme="minorHAnsi" w:cs="Times New Roman"/>
+          <w:color w:val="000000"/>
+        </w:rPr>
+        <w:t>ercentage of HTTP-Requests that </w:t>
+      </w:r>
+      <w:r>
+        <w:rPr>
+          <w:rFonts w:asciiTheme="minorHAnsi" w:eastAsia="Times New Roman" w:hAnsiTheme="minorHAnsi" w:cs="Times New Roman"/>
+          <w:color w:val="000000"/>
+        </w:rPr>
+        <w:t xml:space="preserve">actually </w:t>
+      </w:r>
+      <w:r>
+        <w:rPr>
+          <w:rFonts w:asciiTheme="minorHAnsi" w:eastAsia="Times New Roman" w:hAnsiTheme="minorHAnsi" w:cs="Times New Roman"/>
+          <w:bCs/>
+          <w:color w:val="000000"/>
+        </w:rPr>
+        <w:t xml:space="preserve">belong to </w:t>
+      </w:r>
+      <w:r>
+        <w:rPr>
+          <w:rFonts w:asciiTheme="minorHAnsi" w:eastAsia="Times New Roman" w:hAnsiTheme="minorHAnsi" w:cs="Times New Roman"/>
+          <w:bCs/>
+          <w:color w:val="000000"/>
+        </w:rPr>
+        <w:t>other classes</w:t>
+      </w:r>
+      <w:r>
+        <w:rPr>
+          <w:rFonts w:asciiTheme="minorHAnsi" w:eastAsia="Times New Roman" w:hAnsiTheme="minorHAnsi" w:cs="Times New Roman"/>
+          <w:bCs/>
+          <w:color w:val="000000"/>
+        </w:rPr>
+        <w:t xml:space="preserve"> </w:t>
+      </w:r>
+      <w:r>
+        <w:rPr>
+          <w:rFonts w:asciiTheme="minorHAnsi" w:eastAsia="Times New Roman" w:hAnsiTheme="minorHAnsi" w:cs="Times New Roman"/>
+          <w:bCs/>
+          <w:color w:val="000000"/>
+        </w:rPr>
+        <w:t>but</w:t>
+      </w:r>
+      <w:r>
+        <w:rPr>
+          <w:rFonts w:asciiTheme="minorHAnsi" w:eastAsia="Times New Roman" w:hAnsiTheme="minorHAnsi" w:cs="Times New Roman"/>
+          <w:bCs/>
+          <w:color w:val="000000"/>
+        </w:rPr>
+        <w:t xml:space="preserve"> we</w:t>
+      </w:r>
+      <w:r>
+        <w:rPr>
+          <w:rFonts w:asciiTheme="minorHAnsi" w:eastAsia="Times New Roman" w:hAnsiTheme="minorHAnsi" w:cs="Times New Roman"/>
+          <w:bCs/>
+          <w:color w:val="000000"/>
+        </w:rPr>
+        <w:t xml:space="preserve"> predicted class-0</w:t>
+      </w:r>
+      <w:r>
+        <w:rPr>
+          <w:rFonts w:asciiTheme="minorHAnsi" w:eastAsia="Times New Roman" w:hAnsiTheme="minorHAnsi" w:cs="Times New Roman"/>
+          <w:bCs/>
+          <w:color w:val="000000"/>
+        </w:rPr>
+        <w:t>.</w:t>
+      </w:r>
+    </w:p>
+    <w:p>
+      <w:pPr>
+        <w:shd w:val="clear" w:color="auto" w:fill="FFFFFF"/>
+        <w:spacing w:line="276" w:lineRule="atLeast"/>
+        <w:jc w:val="both"/>
+        <w:rPr>
+          <w:rFonts w:asciiTheme="minorHAnsi" w:eastAsia="Times New Roman" w:hAnsiTheme="minorHAnsi" w:cs="Times New Roman"/>
+          <w:color w:val="000000"/>
+        </w:rPr>
+      </w:pPr>
+      <w:r>
+        <w:rPr>
+          <w:rFonts w:asciiTheme="minorHAnsi" w:eastAsia="Times New Roman" w:hAnsiTheme="minorHAnsi" w:cs="Times New Roman"/>
+          <w:color w:val="000000"/>
+        </w:rPr>
+        <w:t>False</w:t>
+      </w:r>
+      <w:r>
+        <w:rPr>
+          <w:rFonts w:asciiTheme="minorHAnsi" w:eastAsia="Times New Roman" w:hAnsiTheme="minorHAnsi" w:cs="Times New Roman"/>
+          <w:color w:val="000000"/>
+        </w:rPr>
+        <w:t xml:space="preserve"> Negative:</w:t>
+      </w:r>
+      <w:r>
+        <w:rPr>
+          <w:rFonts w:asciiTheme="minorHAnsi" w:eastAsia="Times New Roman" w:hAnsiTheme="minorHAnsi" w:cs="Times New Roman"/>
+          <w:color w:val="000000"/>
+        </w:rPr>
+        <w:t xml:space="preserve"> </w:t>
+      </w:r>
+      <w:r>
+        <w:rPr>
+          <w:rFonts w:asciiTheme="minorHAnsi" w:eastAsia="Times New Roman" w:hAnsiTheme="minorHAnsi" w:cs="Times New Roman"/>
+          <w:color w:val="000000"/>
+        </w:rPr>
+        <w:t>P</w:t>
+      </w:r>
+      <w:r>
+        <w:rPr>
+          <w:rFonts w:asciiTheme="minorHAnsi" w:eastAsia="Times New Roman" w:hAnsiTheme="minorHAnsi" w:cs="Times New Roman"/>
+          <w:color w:val="000000"/>
+        </w:rPr>
+        <w:t>ercentage of HTTP-Requests that </w:t>
+      </w:r>
+      <w:r>
+        <w:rPr>
+          <w:rFonts w:asciiTheme="minorHAnsi" w:eastAsia="Times New Roman" w:hAnsiTheme="minorHAnsi" w:cs="Times New Roman"/>
+          <w:color w:val="000000"/>
+        </w:rPr>
+        <w:t xml:space="preserve">actually </w:t>
+      </w:r>
+      <w:r>
+        <w:rPr>
+          <w:rFonts w:asciiTheme="minorHAnsi" w:eastAsia="Times New Roman" w:hAnsiTheme="minorHAnsi" w:cs="Times New Roman"/>
+          <w:bCs/>
+          <w:color w:val="000000"/>
+        </w:rPr>
+        <w:t>belong to class-0</w:t>
+      </w:r>
+      <w:r>
+        <w:rPr>
+          <w:rFonts w:asciiTheme="minorHAnsi" w:eastAsia="Times New Roman" w:hAnsiTheme="minorHAnsi" w:cs="Times New Roman"/>
+          <w:color w:val="000000"/>
+        </w:rPr>
+        <w:t xml:space="preserve"> </w:t>
+      </w:r>
+      <w:r>
+        <w:rPr>
+          <w:rFonts w:asciiTheme="minorHAnsi" w:eastAsia="Times New Roman" w:hAnsiTheme="minorHAnsi" w:cs="Times New Roman"/>
+          <w:bCs/>
+          <w:color w:val="000000"/>
+        </w:rPr>
+        <w:t>but we</w:t>
+      </w:r>
+      <w:r>
+        <w:rPr>
+          <w:rFonts w:asciiTheme="minorHAnsi" w:eastAsia="Times New Roman" w:hAnsiTheme="minorHAnsi" w:cs="Times New Roman"/>
+          <w:bCs/>
+          <w:color w:val="000000"/>
+        </w:rPr>
+        <w:t xml:space="preserve"> predicted </w:t>
+      </w:r>
+      <w:r>
+        <w:rPr>
+          <w:rFonts w:asciiTheme="minorHAnsi" w:eastAsia="Times New Roman" w:hAnsiTheme="minorHAnsi" w:cs="Times New Roman"/>
+          <w:bCs/>
+          <w:color w:val="000000"/>
+        </w:rPr>
+        <w:t>other classes.</w:t>
+      </w:r>
+    </w:p>
+    <w:p>
+      <w:pPr>
+        <w:shd w:val="clear" w:color="auto" w:fill="FFFFFF"/>
+        <w:spacing w:line="276" w:lineRule="atLeast"/>
+        <w:jc w:val="both"/>
+        <w:rPr>
+          <w:rFonts w:asciiTheme="minorHAnsi" w:eastAsia="Times New Roman" w:hAnsiTheme="minorHAnsi" w:cs="Times New Roman"/>
+          <w:color w:val="000000"/>
+        </w:rPr>
+      </w:pPr>
+    </w:p>
+    <w:tbl>
+      <w:tblPr>
+        <w:tblStyle w:val="TableGrid"/>
+        <w:tblW w:w="0" w:type="auto"/>
+        <w:tblBorders>
+          <w:top w:val="none" w:sz="0" w:space="0" w:color="auto"/>
+          <w:left w:val="none" w:sz="0" w:space="0" w:color="auto"/>
+          <w:bottom w:val="none" w:sz="0" w:space="0" w:color="auto"/>
+          <w:right w:val="none" w:sz="0" w:space="0" w:color="auto"/>
+          <w:insideH w:val="none" w:sz="0" w:space="0" w:color="auto"/>
+          <w:insideV w:val="none" w:sz="0" w:space="0" w:color="auto"/>
+        </w:tblBorders>
+        <w:tblLook w:val="04A0" w:firstRow="1" w:lastRow="0" w:firstColumn="1" w:lastColumn="0" w:noHBand="0" w:noVBand="1"/>
+      </w:tblPr>
+      <w:tblGrid>
+        <w:gridCol w:w="4428"/>
+        <w:gridCol w:w="5148"/>
+      </w:tblGrid>
+      <w:tr>
+        <w:tc>
+          <w:tcPr>
+            <w:tcW w:w="4428" w:type="dxa"/>
+          </w:tcPr>
+          <w:tbl>
+            <w:tblPr>
+              <w:tblStyle w:val="TableGrid"/>
+              <w:tblW w:w="0" w:type="auto"/>
+              <w:tblLook w:val="04A0" w:firstRow="1" w:lastRow="0" w:firstColumn="1" w:lastColumn="0" w:noHBand="0" w:noVBand="1"/>
+            </w:tblPr>
+            <w:tblGrid>
+              <w:gridCol w:w="918"/>
+              <w:gridCol w:w="2700"/>
+              <w:gridCol w:w="252"/>
+            </w:tblGrid>
+            <w:tr>
+              <w:trPr>
+                <w:gridAfter w:val="1"/>
+                <w:wAfter w:w="252" w:type="dxa"/>
+              </w:trPr>
+              <w:tc>
+                <w:tcPr>
+                  <w:tcW w:w="918" w:type="dxa"/>
+                  <w:vMerge w:val="restart"/>
+                  <w:tcBorders>
+                    <w:top w:val="nil"/>
+                    <w:left w:val="nil"/>
+                    <w:right w:val="nil"/>
+                  </w:tcBorders>
+                  <w:vAlign w:val="center"/>
+                </w:tcPr>
+                <w:p>
+                  <w:pPr>
+                    <w:spacing w:line="276" w:lineRule="atLeast"/>
+                    <w:jc w:val="right"/>
+                    <w:rPr>
+                      <w:rFonts w:asciiTheme="minorHAnsi" w:eastAsia="Times New Roman" w:hAnsiTheme="minorHAnsi" w:cs="Times New Roman"/>
+                      <w:color w:val="000000"/>
+                    </w:rPr>
+                  </w:pPr>
+                  <w:r>
+                    <w:rPr>
+                      <w:rFonts w:asciiTheme="minorHAnsi" w:eastAsia="Times New Roman" w:hAnsiTheme="minorHAnsi" w:cs="Times New Roman"/>
+                      <w:color w:val="000000"/>
+                    </w:rPr>
+                    <w:t>Recall =</w:t>
+                  </w:r>
+                </w:p>
+              </w:tc>
+              <w:tc>
+                <w:tcPr>
+                  <w:tcW w:w="2700" w:type="dxa"/>
+                  <w:tcBorders>
+                    <w:top w:val="nil"/>
+                    <w:left w:val="nil"/>
+                    <w:right w:val="nil"/>
+                  </w:tcBorders>
+                  <w:vAlign w:val="center"/>
+                </w:tcPr>
+                <w:p>
+                  <w:pPr>
+                    <w:spacing w:line="276" w:lineRule="atLeast"/>
+                    <w:jc w:val="center"/>
+                    <w:rPr>
+                      <w:rFonts w:asciiTheme="minorHAnsi" w:eastAsia="Times New Roman" w:hAnsiTheme="minorHAnsi" w:cs="Times New Roman"/>
+                      <w:color w:val="000000"/>
+                      <w:sz w:val="18"/>
+                    </w:rPr>
+                  </w:pPr>
+                  <w:r>
+                    <w:rPr>
+                      <w:rFonts w:asciiTheme="minorHAnsi" w:eastAsia="Times New Roman" w:hAnsiTheme="minorHAnsi" w:cs="Times New Roman"/>
+                      <w:color w:val="000000"/>
+                    </w:rPr>
+                    <w:t>True Positive</w:t>
+                  </w:r>
+                </w:p>
+              </w:tc>
+            </w:tr>
+            <w:tr>
+              <w:tc>
+                <w:tcPr>
+                  <w:tcW w:w="918" w:type="dxa"/>
+                  <w:vMerge/>
+                  <w:tcBorders>
+                    <w:left w:val="nil"/>
+                    <w:bottom w:val="nil"/>
+                    <w:right w:val="nil"/>
+                  </w:tcBorders>
+                </w:tcPr>
+                <w:p>
+                  <w:pPr>
+                    <w:spacing w:line="276" w:lineRule="atLeast"/>
+                    <w:jc w:val="both"/>
+                    <w:rPr>
+                      <w:rFonts w:asciiTheme="minorHAnsi" w:eastAsia="Times New Roman" w:hAnsiTheme="minorHAnsi" w:cs="Times New Roman"/>
+                      <w:color w:val="000000"/>
+                    </w:rPr>
+                  </w:pPr>
+                </w:p>
+              </w:tc>
+              <w:tc>
+                <w:tcPr>
+                  <w:tcW w:w="2952" w:type="dxa"/>
+                  <w:gridSpan w:val="2"/>
+                  <w:tcBorders>
+                    <w:left w:val="nil"/>
+                    <w:bottom w:val="nil"/>
+                    <w:right w:val="nil"/>
+                  </w:tcBorders>
+                </w:tcPr>
+                <w:p>
+                  <w:pPr>
+                    <w:spacing w:line="276" w:lineRule="atLeast"/>
+                    <w:jc w:val="center"/>
+                    <w:rPr>
+                      <w:rFonts w:asciiTheme="minorHAnsi" w:eastAsia="Times New Roman" w:hAnsiTheme="minorHAnsi" w:cs="Times New Roman"/>
+                      <w:color w:val="000000"/>
+                    </w:rPr>
+                  </w:pPr>
+                  <w:r>
+                    <w:rPr>
+                      <w:rFonts w:asciiTheme="minorHAnsi" w:eastAsia="Times New Roman" w:hAnsiTheme="minorHAnsi" w:cs="Times New Roman"/>
+                      <w:color w:val="000000"/>
+                    </w:rPr>
+                    <w:t xml:space="preserve">True </w:t>
+                  </w:r>
+                  <w:r>
+                    <w:rPr>
+                      <w:rFonts w:asciiTheme="minorHAnsi" w:eastAsia="Times New Roman" w:hAnsiTheme="minorHAnsi" w:cs="Times New Roman"/>
+                      <w:color w:val="000000"/>
+                    </w:rPr>
+                    <w:t>Positive</w:t>
+                  </w:r>
+                  <w:r>
+                    <w:rPr>
+                      <w:rFonts w:asciiTheme="minorHAnsi" w:eastAsia="Times New Roman" w:hAnsiTheme="minorHAnsi" w:cs="Times New Roman"/>
+                      <w:color w:val="000000"/>
+                    </w:rPr>
+                    <w:t xml:space="preserve"> + False Negative</w:t>
+                  </w:r>
+                </w:p>
+              </w:tc>
+            </w:tr>
+          </w:tbl>
+          <w:p>
+            <w:pPr>
+              <w:spacing w:line="276" w:lineRule="atLeast"/>
+              <w:jc w:val="both"/>
+              <w:rPr>
+                <w:rFonts w:asciiTheme="minorHAnsi" w:eastAsia="Times New Roman" w:hAnsiTheme="minorHAnsi" w:cs="Times New Roman"/>
+                <w:color w:val="000000"/>
+              </w:rPr>
+            </w:pPr>
+          </w:p>
+        </w:tc>
+        <w:tc>
+          <w:tcPr>
+            <w:tcW w:w="5148" w:type="dxa"/>
+          </w:tcPr>
+          <w:tbl>
+            <w:tblPr>
+              <w:tblStyle w:val="TableGrid"/>
+              <w:tblW w:w="0" w:type="auto"/>
+              <w:tblLook w:val="04A0" w:firstRow="1" w:lastRow="0" w:firstColumn="1" w:lastColumn="0" w:noHBand="0" w:noVBand="1"/>
+            </w:tblPr>
+            <w:tblGrid>
+              <w:gridCol w:w="1013"/>
+              <w:gridCol w:w="2700"/>
+            </w:tblGrid>
+            <w:tr>
+              <w:tc>
+                <w:tcPr>
+                  <w:tcW w:w="1013" w:type="dxa"/>
+                  <w:vMerge w:val="restart"/>
+                  <w:tcBorders>
+                    <w:top w:val="nil"/>
+                    <w:left w:val="nil"/>
+                    <w:right w:val="nil"/>
+                  </w:tcBorders>
+                  <w:vAlign w:val="center"/>
+                </w:tcPr>
+                <w:p>
+                  <w:pPr>
+                    <w:spacing w:line="276" w:lineRule="atLeast"/>
+                    <w:ind w:left="-126"/>
+                    <w:jc w:val="right"/>
+                    <w:rPr>
+                      <w:rFonts w:asciiTheme="minorHAnsi" w:eastAsia="Times New Roman" w:hAnsiTheme="minorHAnsi" w:cs="Times New Roman"/>
+                      <w:color w:val="000000"/>
+                    </w:rPr>
+                  </w:pPr>
+                  <w:r>
+                    <w:rPr>
+                      <w:rFonts w:asciiTheme="minorHAnsi" w:eastAsia="Times New Roman" w:hAnsiTheme="minorHAnsi" w:cs="Times New Roman"/>
+                      <w:color w:val="000000"/>
+                    </w:rPr>
+                    <w:t>Precision</w:t>
+                  </w:r>
+                  <w:r>
+                    <w:rPr>
+                      <w:rFonts w:asciiTheme="minorHAnsi" w:eastAsia="Times New Roman" w:hAnsiTheme="minorHAnsi" w:cs="Times New Roman"/>
+                      <w:color w:val="000000"/>
+                    </w:rPr>
+                    <w:t>=</w:t>
+                  </w:r>
+                </w:p>
+              </w:tc>
+              <w:tc>
+                <w:tcPr>
+                  <w:tcW w:w="2700" w:type="dxa"/>
+                  <w:tcBorders>
+                    <w:top w:val="nil"/>
+                    <w:left w:val="nil"/>
+                    <w:right w:val="nil"/>
+                  </w:tcBorders>
+                  <w:vAlign w:val="center"/>
+                </w:tcPr>
+                <w:p>
+                  <w:pPr>
+                    <w:spacing w:line="276" w:lineRule="atLeast"/>
+                    <w:jc w:val="center"/>
+                    <w:rPr>
+                      <w:rFonts w:asciiTheme="minorHAnsi" w:eastAsia="Times New Roman" w:hAnsiTheme="minorHAnsi" w:cs="Times New Roman"/>
+                      <w:color w:val="000000"/>
+                      <w:sz w:val="18"/>
+                    </w:rPr>
+                  </w:pPr>
+                  <w:r>
+                    <w:rPr>
+                      <w:rFonts w:asciiTheme="minorHAnsi" w:eastAsia="Times New Roman" w:hAnsiTheme="minorHAnsi" w:cs="Times New Roman"/>
+                      <w:color w:val="000000"/>
+                    </w:rPr>
+                    <w:t>True Positive</w:t>
+                  </w:r>
+                </w:p>
+              </w:tc>
+            </w:tr>
+            <w:tr>
+              <w:tc>
+                <w:tcPr>
+                  <w:tcW w:w="1013" w:type="dxa"/>
+                  <w:vMerge/>
+                  <w:tcBorders>
+                    <w:left w:val="nil"/>
+                    <w:bottom w:val="nil"/>
+                    <w:right w:val="nil"/>
+                  </w:tcBorders>
+                </w:tcPr>
+                <w:p>
+                  <w:pPr>
+                    <w:spacing w:line="276" w:lineRule="atLeast"/>
+                    <w:jc w:val="both"/>
+                    <w:rPr>
+                      <w:rFonts w:asciiTheme="minorHAnsi" w:eastAsia="Times New Roman" w:hAnsiTheme="minorHAnsi" w:cs="Times New Roman"/>
+                      <w:color w:val="000000"/>
+                    </w:rPr>
+                  </w:pPr>
+                </w:p>
+              </w:tc>
+              <w:tc>
+                <w:tcPr>
+                  <w:tcW w:w="2700" w:type="dxa"/>
+                  <w:tcBorders>
+                    <w:left w:val="nil"/>
+                    <w:bottom w:val="nil"/>
+                    <w:right w:val="nil"/>
+                  </w:tcBorders>
+                </w:tcPr>
+                <w:p>
+                  <w:pPr>
+                    <w:spacing w:line="276" w:lineRule="atLeast"/>
+                    <w:jc w:val="both"/>
+                    <w:rPr>
+                      <w:rFonts w:asciiTheme="minorHAnsi" w:eastAsia="Times New Roman" w:hAnsiTheme="minorHAnsi" w:cs="Times New Roman"/>
+                      <w:color w:val="000000"/>
+                    </w:rPr>
+                  </w:pPr>
+                  <w:r>
+                    <w:rPr>
+                      <w:rFonts w:asciiTheme="minorHAnsi" w:eastAsia="Times New Roman" w:hAnsiTheme="minorHAnsi" w:cs="Times New Roman"/>
+                      <w:color w:val="000000"/>
+                    </w:rPr>
+                    <w:t>True Positive+ False Positive</w:t>
+                  </w:r>
+                </w:p>
+              </w:tc>
+            </w:tr>
+          </w:tbl>
+          <w:p>
+            <w:pPr>
+              <w:spacing w:line="276" w:lineRule="atLeast"/>
+              <w:jc w:val="both"/>
+              <w:rPr>
+                <w:rFonts w:asciiTheme="minorHAnsi" w:eastAsia="Times New Roman" w:hAnsiTheme="minorHAnsi" w:cs="Times New Roman"/>
+                <w:color w:val="000000"/>
+              </w:rPr>
+            </w:pPr>
+          </w:p>
+        </w:tc>
+      </w:tr>
+    </w:tbl>
+    <w:p>
+      <w:pPr>
+        <w:tabs>
+          <w:tab w:val="left" w:pos="916"/>
+          <w:tab w:val="left" w:pos="1832"/>
+          <w:tab w:val="left" w:pos="2748"/>
+          <w:tab w:val="left" w:pos="3664"/>
+          <w:tab w:val="left" w:pos="4580"/>
+          <w:tab w:val="left" w:pos="5496"/>
+          <w:tab w:val="left" w:pos="6412"/>
+          <w:tab w:val="left" w:pos="7328"/>
+          <w:tab w:val="left" w:pos="8244"/>
+          <w:tab w:val="left" w:pos="9160"/>
+          <w:tab w:val="left" w:pos="10076"/>
+          <w:tab w:val="left" w:pos="10992"/>
+          <w:tab w:val="left" w:pos="11908"/>
+          <w:tab w:val="left" w:pos="12824"/>
+          <w:tab w:val="left" w:pos="13740"/>
+          <w:tab w:val="left" w:pos="14656"/>
+        </w:tabs>
+        <w:spacing w:line="276" w:lineRule="auto"/>
+        <w:jc w:val="both"/>
         <w:rPr>
           <w:rFonts w:asciiTheme="minorHAnsi" w:hAnsiTheme="minorHAnsi" w:cs="Courier"/>
-          <w:color w:val="000000"/>
-        </w:rPr>
-        <w:t>If we add</w:t>
-      </w:r>
-      <w:r>
+        </w:rPr>
+      </w:pPr>
+    </w:p>
+    <w:p>
+      <w:pPr>
+        <w:tabs>
+          <w:tab w:val="left" w:pos="916"/>
+          <w:tab w:val="left" w:pos="1832"/>
+          <w:tab w:val="left" w:pos="2748"/>
+          <w:tab w:val="left" w:pos="3664"/>
+          <w:tab w:val="left" w:pos="4580"/>
+          <w:tab w:val="left" w:pos="5496"/>
+          <w:tab w:val="left" w:pos="6412"/>
+          <w:tab w:val="left" w:pos="7328"/>
+          <w:tab w:val="left" w:pos="8244"/>
+          <w:tab w:val="left" w:pos="9160"/>
+          <w:tab w:val="left" w:pos="10076"/>
+          <w:tab w:val="left" w:pos="10992"/>
+          <w:tab w:val="left" w:pos="11908"/>
+          <w:tab w:val="left" w:pos="12824"/>
+          <w:tab w:val="left" w:pos="13740"/>
+          <w:tab w:val="left" w:pos="14656"/>
+        </w:tabs>
+        <w:spacing w:line="276" w:lineRule="auto"/>
+        <w:jc w:val="both"/>
         <w:rPr>
           <w:rFonts w:asciiTheme="minorHAnsi" w:hAnsiTheme="minorHAnsi" w:cs="Courier"/>
-          <w:color w:val="000000"/>
-        </w:rPr>
-        <w:t xml:space="preserve"> the</w:t>
-      </w:r>
+        </w:rPr>
+      </w:pPr>
       <w:r>
         <w:rPr>
           <w:rFonts w:asciiTheme="minorHAnsi" w:hAnsiTheme="minorHAnsi" w:cs="Courier"/>
-          <w:color w:val="000000"/>
-        </w:rPr>
-        <w:t xml:space="preserve"> HOST name to these</w:t>
+        </w:rPr>
+        <w:t>F1 = ((</w:t>
+      </w:r>
+      <w:r>
+        <w:rPr>
+          <w:rFonts w:asciiTheme="minorHAnsi" w:eastAsia="Times New Roman" w:hAnsiTheme="minorHAnsi" w:cs="Times New Roman"/>
+          <w:color w:val="000000"/>
+        </w:rPr>
+        <w:t>Precision</w:t>
+      </w:r>
+      <w:r>
+        <w:rPr>
+          <w:rFonts w:asciiTheme="minorHAnsi" w:eastAsia="Times New Roman" w:hAnsiTheme="minorHAnsi" w:cs="Times New Roman"/>
+          <w:color w:val="000000"/>
+        </w:rPr>
+        <w:t>*</w:t>
+      </w:r>
+      <w:r>
+        <w:rPr>
+          <w:rFonts w:asciiTheme="minorHAnsi" w:eastAsia="Times New Roman" w:hAnsiTheme="minorHAnsi" w:cs="Times New Roman"/>
+          <w:color w:val="000000"/>
+        </w:rPr>
+        <w:t xml:space="preserve"> </w:t>
+      </w:r>
+      <w:r>
+        <w:rPr>
+          <w:rFonts w:asciiTheme="minorHAnsi" w:eastAsia="Times New Roman" w:hAnsiTheme="minorHAnsi" w:cs="Times New Roman"/>
+          <w:color w:val="000000"/>
+        </w:rPr>
+        <w:t>Recall) /</w:t>
+      </w:r>
+      <w:r>
+        <w:rPr>
+          <w:rFonts w:asciiTheme="minorHAnsi" w:eastAsia="Times New Roman" w:hAnsiTheme="minorHAnsi" w:cs="Times New Roman"/>
+          <w:color w:val="000000"/>
+        </w:rPr>
+        <w:t xml:space="preserve"> </w:t>
+      </w:r>
+      <w:r>
+        <w:rPr>
+          <w:rFonts w:asciiTheme="minorHAnsi" w:eastAsia="Times New Roman" w:hAnsiTheme="minorHAnsi" w:cs="Times New Roman"/>
+          <w:color w:val="000000"/>
+        </w:rPr>
+        <w:t>(Precision+</w:t>
+      </w:r>
+      <w:r>
+        <w:rPr>
+          <w:rFonts w:asciiTheme="minorHAnsi" w:eastAsia="Times New Roman" w:hAnsiTheme="minorHAnsi" w:cs="Times New Roman"/>
+          <w:color w:val="000000"/>
+        </w:rPr>
+        <w:t xml:space="preserve"> </w:t>
+      </w:r>
+      <w:r>
+        <w:rPr>
+          <w:rFonts w:asciiTheme="minorHAnsi" w:eastAsia="Times New Roman" w:hAnsiTheme="minorHAnsi" w:cs="Times New Roman"/>
+          <w:color w:val="000000"/>
+        </w:rPr>
+        <w:t>Recall</w:t>
+      </w:r>
+      <w:r>
+        <w:rPr>
+          <w:rFonts w:asciiTheme="minorHAnsi" w:eastAsia="Times New Roman" w:hAnsiTheme="minorHAnsi" w:cs="Times New Roman"/>
+          <w:color w:val="000000"/>
+        </w:rPr>
+        <w:t>)</w:t>
       </w:r>
       <w:r>
         <w:rPr>
           <w:rFonts w:asciiTheme="minorHAnsi" w:hAnsiTheme="minorHAnsi" w:cs="Courier"/>
-          <w:color w:val="000000"/>
-        </w:rPr>
-        <w:t xml:space="preserve"> sets (Extension, Agent and ACCEPT) of </w:t>
-      </w:r>
-      <w:r>
+        </w:rPr>
+        <w:t>) * 2</w:t>
+      </w:r>
+    </w:p>
+    <w:p>
+      <w:pPr>
+        <w:tabs>
+          <w:tab w:val="left" w:pos="916"/>
+          <w:tab w:val="left" w:pos="1832"/>
+          <w:tab w:val="left" w:pos="2748"/>
+          <w:tab w:val="left" w:pos="3664"/>
+          <w:tab w:val="left" w:pos="4580"/>
+          <w:tab w:val="left" w:pos="5496"/>
+          <w:tab w:val="left" w:pos="6412"/>
+          <w:tab w:val="left" w:pos="7328"/>
+          <w:tab w:val="left" w:pos="8244"/>
+          <w:tab w:val="left" w:pos="9160"/>
+          <w:tab w:val="left" w:pos="10076"/>
+          <w:tab w:val="left" w:pos="10992"/>
+          <w:tab w:val="left" w:pos="11908"/>
+          <w:tab w:val="left" w:pos="12824"/>
+          <w:tab w:val="left" w:pos="13740"/>
+          <w:tab w:val="left" w:pos="14656"/>
+        </w:tabs>
+        <w:spacing w:line="276" w:lineRule="auto"/>
+        <w:jc w:val="both"/>
         <w:rPr>
           <w:rFonts w:asciiTheme="minorHAnsi" w:hAnsiTheme="minorHAnsi" w:cs="Courier"/>
-          <w:color w:val="000000"/>
-        </w:rPr>
-        <w:t xml:space="preserve">features we can say we have </w:t>
-      </w:r>
-      <w:r>
-        <w:rPr>
-          <w:rFonts w:asciiTheme="minorHAnsi" w:hAnsiTheme="minorHAnsi" w:cs="Courier"/>
-          <w:color w:val="000000"/>
-        </w:rPr>
-        <w:t xml:space="preserve">almost </w:t>
-      </w:r>
-      <w:r>
-        <w:rPr>
-          <w:rFonts w:asciiTheme="minorHAnsi" w:hAnsiTheme="minorHAnsi" w:cs="Courier"/>
-          <w:color w:val="000000"/>
-        </w:rPr>
-        <w:t xml:space="preserve">enough information to predict how big is a HTTP-Response, for example most of HTTP-Requests with </w:t>
-      </w:r>
-      <w:proofErr w:type="gramStart"/>
-      <w:r>
-        <w:rPr>
-          <w:rFonts w:asciiTheme="minorHAnsi" w:hAnsiTheme="minorHAnsi" w:cs="Courier"/>
-          <w:color w:val="000000"/>
-        </w:rPr>
-        <w:t>HOST[</w:t>
-      </w:r>
-      <w:proofErr w:type="gramEnd"/>
-      <w:r>
-        <w:rPr>
-          <w:rFonts w:asciiTheme="minorHAnsi" w:hAnsiTheme="minorHAnsi" w:cs="Courier"/>
-          <w:color w:val="000000"/>
-        </w:rPr>
-        <w:t>www.udacity.com], Extension[jpg] and ACCEPT[Image] are more than 750 kilobytes and less than 2 MB.</w:t>
-      </w:r>
+          <w:i/>
+        </w:rPr>
+      </w:pPr>
     </w:p>
     <w:p>
       <w:pPr>
@@ -5913,6 +6651,167 @@
     </w:p>
     <w:p>
       <w:pPr>
+        <w:jc w:val="both"/>
+        <w:rPr>
+          <w:rFonts w:asciiTheme="minorHAnsi" w:hAnsiTheme="minorHAnsi" w:cs="Courier"/>
+          <w:color w:val="000000"/>
+        </w:rPr>
+      </w:pPr>
+      <w:r>
+        <w:rPr>
+          <w:rFonts w:asciiTheme="minorHAnsi" w:hAnsiTheme="minorHAnsi" w:cs="Courier"/>
+          <w:color w:val="000000"/>
+        </w:rPr>
+        <w:t>Based on my research we need all of the features/metric that are fully or partially related to HTTP-Response size, such as file extensions. Why</w:t>
+      </w:r>
+      <w:r>
+        <w:rPr>
+          <w:rFonts w:asciiTheme="minorHAnsi" w:hAnsiTheme="minorHAnsi" w:cs="Courier"/>
+          <w:color w:val="000000"/>
+        </w:rPr>
+        <w:t xml:space="preserve"> the</w:t>
+      </w:r>
+      <w:r>
+        <w:rPr>
+          <w:rFonts w:asciiTheme="minorHAnsi" w:hAnsiTheme="minorHAnsi" w:cs="Courier"/>
+          <w:color w:val="000000"/>
+        </w:rPr>
+        <w:t xml:space="preserve"> file extensions?</w:t>
+      </w:r>
+    </w:p>
+    <w:p>
+      <w:pPr>
+        <w:jc w:val="both"/>
+        <w:rPr>
+          <w:rFonts w:asciiTheme="minorHAnsi" w:hAnsiTheme="minorHAnsi" w:cs="Courier"/>
+          <w:color w:val="000000"/>
+        </w:rPr>
+      </w:pPr>
+    </w:p>
+    <w:p>
+      <w:pPr>
+        <w:jc w:val="both"/>
+        <w:rPr>
+          <w:rFonts w:asciiTheme="minorHAnsi" w:hAnsiTheme="minorHAnsi" w:cs="Courier"/>
+          <w:color w:val="000000"/>
+        </w:rPr>
+      </w:pPr>
+      <w:r>
+        <w:rPr>
+          <w:rFonts w:asciiTheme="minorHAnsi" w:hAnsiTheme="minorHAnsi" w:cs="Courier"/>
+          <w:color w:val="000000"/>
+        </w:rPr>
+        <w:t>For example most of JavaScript (*.</w:t>
+      </w:r>
+      <w:proofErr w:type="spellStart"/>
+      <w:r>
+        <w:rPr>
+          <w:rFonts w:asciiTheme="minorHAnsi" w:hAnsiTheme="minorHAnsi" w:cs="Courier"/>
+          <w:color w:val="000000"/>
+        </w:rPr>
+        <w:t>js</w:t>
+      </w:r>
+      <w:proofErr w:type="spellEnd"/>
+      <w:r>
+        <w:rPr>
+          <w:rFonts w:asciiTheme="minorHAnsi" w:hAnsiTheme="minorHAnsi" w:cs="Courier"/>
+          <w:color w:val="000000"/>
+        </w:rPr>
+        <w:t>) file are less than 20 KB or most of images (*.jpg) are bigger than 1 MB and less than 5 MB. “</w:t>
+      </w:r>
+      <w:r>
+        <w:rPr>
+          <w:rFonts w:ascii="Courier" w:hAnsi="Courier" w:cs="Courier"/>
+          <w:color w:val="000000"/>
+          <w:sz w:val="16"/>
+        </w:rPr>
+        <w:t>Accept</w:t>
+      </w:r>
+      <w:r>
+        <w:rPr>
+          <w:rFonts w:ascii="Courier" w:hAnsi="Courier" w:cs="Courier"/>
+          <w:color w:val="000000"/>
+          <w:sz w:val="16"/>
+        </w:rPr>
+        <w:t>”</w:t>
+      </w:r>
+      <w:r>
+        <w:rPr>
+          <w:rFonts w:asciiTheme="minorHAnsi" w:hAnsiTheme="minorHAnsi" w:cs="Courier"/>
+          <w:color w:val="000000"/>
+        </w:rPr>
+        <w:t xml:space="preserve"> is another feature/metric which is highly related to response size, this features is telling us what kind of content HTTP-Request is looking for, this feature along with extension can bring a lot of information to the mode.</w:t>
+      </w:r>
+    </w:p>
+    <w:p>
+      <w:pPr>
+        <w:jc w:val="both"/>
+        <w:rPr>
+          <w:rFonts w:asciiTheme="minorHAnsi" w:hAnsiTheme="minorHAnsi" w:cs="Courier"/>
+          <w:color w:val="000000"/>
+        </w:rPr>
+      </w:pPr>
+    </w:p>
+    <w:p>
+      <w:pPr>
+        <w:jc w:val="both"/>
+        <w:rPr>
+          <w:rFonts w:asciiTheme="minorHAnsi" w:hAnsiTheme="minorHAnsi" w:cs="Courier"/>
+          <w:color w:val="000000"/>
+        </w:rPr>
+      </w:pPr>
+      <w:r>
+        <w:rPr>
+          <w:rFonts w:asciiTheme="minorHAnsi" w:hAnsiTheme="minorHAnsi" w:cs="Courier"/>
+          <w:color w:val="000000"/>
+        </w:rPr>
+        <w:t xml:space="preserve">Another features/metric that is kind of related to HTTP-Response size is “Agent” or HTTP-Request sender, this feature tells us where this request is coming from, most of request from mobile devises have smaller size than desktop devises. Combination of these features/metrics plus some technique can tell us about response size. </w:t>
+      </w:r>
+    </w:p>
+    <w:p>
+      <w:pPr>
+        <w:jc w:val="both"/>
+        <w:rPr>
+          <w:rFonts w:asciiTheme="minorHAnsi" w:hAnsiTheme="minorHAnsi" w:cs="Courier"/>
+          <w:color w:val="000000"/>
+        </w:rPr>
+      </w:pPr>
+    </w:p>
+    <w:p>
+      <w:pPr>
+        <w:jc w:val="both"/>
+        <w:rPr>
+          <w:rFonts w:eastAsia="Times New Roman" w:cs="Times New Roman"/>
+          <w:sz w:val="24"/>
+          <w:szCs w:val="24"/>
+        </w:rPr>
+      </w:pPr>
+      <w:r>
+        <w:rPr>
+          <w:rFonts w:asciiTheme="minorHAnsi" w:hAnsiTheme="minorHAnsi" w:cs="Courier"/>
+          <w:color w:val="000000"/>
+        </w:rPr>
+        <w:t xml:space="preserve">If we add the HOST name to these sets (Extension, Agent and ACCEPT) of features we can say we have almost enough information to predict how big is a HTTP-Response, for example most of HTTP-Requests with </w:t>
+      </w:r>
+      <w:proofErr w:type="gramStart"/>
+      <w:r>
+        <w:rPr>
+          <w:rFonts w:asciiTheme="minorHAnsi" w:hAnsiTheme="minorHAnsi" w:cs="Courier"/>
+          <w:color w:val="000000"/>
+        </w:rPr>
+        <w:t>HOST[</w:t>
+      </w:r>
+      <w:proofErr w:type="gramEnd"/>
+      <w:r>
+        <w:rPr>
+          <w:rFonts w:asciiTheme="minorHAnsi" w:hAnsiTheme="minorHAnsi" w:cs="Courier"/>
+          <w:color w:val="000000"/>
+        </w:rPr>
+        <w:t>www.udacity.com], Extension[jpg] and ACCEPT[Image] are more than 750 kilobytes and less than 2 MB.</w:t>
+      </w:r>
+    </w:p>
+    <w:p>
+      <w:pPr>
         <w:shd w:val="clear" w:color="auto" w:fill="FFFFFF"/>
         <w:spacing w:before="100" w:beforeAutospacing="1" w:after="100" w:afterAutospacing="1"/>
         <w:rPr>
@@ -5987,7 +6886,7 @@
         </w:rPr>
         <w:t xml:space="preserve">s files please check this link. </w:t>
       </w:r>
-      <w:hyperlink r:id="rId10" w:history="1">
+      <w:hyperlink r:id="rId11" w:history="1">
         <w:r>
           <w:rPr>
             <w:rStyle w:val="Hyperlink"/>
@@ -6606,13 +7505,7 @@
         <w:rPr>
           <w:rFonts w:asciiTheme="minorHAnsi" w:eastAsia="Times New Roman" w:hAnsiTheme="minorHAnsi" w:cs="Times New Roman"/>
         </w:rPr>
-        <w:t>headers</w:t>
-      </w:r>
-      <w:r>
-        <w:rPr>
-          <w:rFonts w:asciiTheme="minorHAnsi" w:eastAsia="Times New Roman" w:hAnsiTheme="minorHAnsi" w:cs="Times New Roman"/>
-        </w:rPr>
-        <w:t xml:space="preserve"> information.</w:t>
+        <w:t>headers information.</w:t>
       </w:r>
       <w:r>
         <w:rPr>
@@ -7019,7 +7912,7 @@
         </w:rPr>
         <w:t>: Extracted from the URL (</w:t>
       </w:r>
-      <w:hyperlink r:id="rId11" w:history="1">
+      <w:hyperlink r:id="rId12" w:history="1">
         <w:r>
           <w:rPr>
             <w:rStyle w:val="Hyperlink"/>
@@ -7263,6 +8156,61 @@
     <w:p>
       <w:pPr>
         <w:shd w:val="clear" w:color="auto" w:fill="FFFFFF"/>
+        <w:spacing w:before="100" w:beforeAutospacing="1" w:after="100" w:afterAutospacing="1"/>
+        <w:contextualSpacing/>
+        <w:jc w:val="both"/>
+        <w:rPr>
+          <w:rFonts w:asciiTheme="minorHAnsi" w:eastAsia="Times New Roman" w:hAnsiTheme="minorHAnsi" w:cs="Times New Roman"/>
+        </w:rPr>
+      </w:pPr>
+    </w:p>
+    <w:p>
+      <w:pPr>
+        <w:shd w:val="clear" w:color="auto" w:fill="FFFFFF"/>
+        <w:spacing w:before="100" w:beforeAutospacing="1" w:after="100" w:afterAutospacing="1"/>
+        <w:contextualSpacing/>
+        <w:jc w:val="both"/>
+        <w:rPr>
+          <w:rFonts w:asciiTheme="minorHAnsi" w:eastAsia="Times New Roman" w:hAnsiTheme="minorHAnsi" w:cs="Times New Roman"/>
+        </w:rPr>
+      </w:pPr>
+    </w:p>
+    <w:p>
+      <w:pPr>
+        <w:shd w:val="clear" w:color="auto" w:fill="FFFFFF"/>
+        <w:spacing w:before="100" w:beforeAutospacing="1" w:after="100" w:afterAutospacing="1"/>
+        <w:contextualSpacing/>
+        <w:jc w:val="both"/>
+        <w:rPr>
+          <w:rFonts w:asciiTheme="minorHAnsi" w:eastAsia="Times New Roman" w:hAnsiTheme="minorHAnsi" w:cs="Times New Roman"/>
+        </w:rPr>
+      </w:pPr>
+    </w:p>
+    <w:p>
+      <w:pPr>
+        <w:shd w:val="clear" w:color="auto" w:fill="FFFFFF"/>
+        <w:spacing w:before="100" w:beforeAutospacing="1" w:after="100" w:afterAutospacing="1"/>
+        <w:contextualSpacing/>
+        <w:jc w:val="both"/>
+        <w:rPr>
+          <w:rFonts w:asciiTheme="minorHAnsi" w:eastAsia="Times New Roman" w:hAnsiTheme="minorHAnsi" w:cs="Times New Roman"/>
+        </w:rPr>
+      </w:pPr>
+    </w:p>
+    <w:p>
+      <w:pPr>
+        <w:shd w:val="clear" w:color="auto" w:fill="FFFFFF"/>
+        <w:spacing w:before="100" w:beforeAutospacing="1" w:after="100" w:afterAutospacing="1"/>
+        <w:contextualSpacing/>
+        <w:jc w:val="both"/>
+        <w:rPr>
+          <w:rFonts w:asciiTheme="minorHAnsi" w:eastAsia="Times New Roman" w:hAnsiTheme="minorHAnsi" w:cs="Times New Roman"/>
+        </w:rPr>
+      </w:pPr>
+    </w:p>
+    <w:p>
+      <w:pPr>
+        <w:shd w:val="clear" w:color="auto" w:fill="FFFFFF"/>
         <w:spacing w:before="100" w:beforeAutospacing="1" w:after="100" w:afterAutospacing="1" w:line="325" w:lineRule="atLeast"/>
         <w:jc w:val="both"/>
         <w:rPr>
@@ -7854,16 +8802,7 @@
           <w:rFonts w:asciiTheme="minorHAnsi" w:eastAsia="Times New Roman" w:hAnsiTheme="minorHAnsi" w:cs="Times New Roman"/>
           <w:color w:val="808080" w:themeColor="background1" w:themeShade="80"/>
         </w:rPr>
-        <w:t xml:space="preserve">My original </w:t>
-      </w:r>
-      <w:bookmarkStart w:id="0" w:name="_GoBack"/>
-      <w:bookmarkEnd w:id="0"/>
-      <w:r>
-        <w:rPr>
-          <w:rFonts w:asciiTheme="minorHAnsi" w:eastAsia="Times New Roman" w:hAnsiTheme="minorHAnsi" w:cs="Times New Roman"/>
-          <w:color w:val="808080" w:themeColor="background1" w:themeShade="80"/>
-        </w:rPr>
-        <w:t xml:space="preserve">Data-Set (before data cleaning) is </w:t>
+        <w:t xml:space="preserve">My original Data-Set (before data cleaning) is </w:t>
       </w:r>
       <w:r>
         <w:rPr>
@@ -8806,6 +9745,16 @@
         </w:rPr>
         <w:t>.</w:t>
       </w:r>
+    </w:p>
+    <w:p>
+      <w:pPr>
+        <w:shd w:val="clear" w:color="auto" w:fill="FFFFFF"/>
+        <w:spacing w:before="100" w:beforeAutospacing="1" w:after="100" w:afterAutospacing="1"/>
+        <w:jc w:val="both"/>
+        <w:rPr>
+          <w:rFonts w:asciiTheme="minorHAnsi" w:eastAsia="Times New Roman" w:hAnsiTheme="minorHAnsi" w:cs="Times New Roman"/>
+        </w:rPr>
+      </w:pPr>
     </w:p>
     <w:p>
       <w:pPr>
@@ -10367,6 +11316,71 @@
       </w:pPr>
       <w:r>
         <w:rPr>
+          <w:rFonts w:asciiTheme="minorHAnsi" w:eastAsia="Times New Roman" w:hAnsiTheme="minorHAnsi" w:cs="Times New Roman"/>
+          <w:color w:val="222222"/>
+          <w:shd w:val="clear" w:color="auto" w:fill="FFFFFF"/>
+        </w:rPr>
+        <w:tab/>
+      </w:r>
+      <w:r>
+        <w:rPr>
+          <w:rFonts w:asciiTheme="minorHAnsi" w:eastAsia="Times New Roman" w:hAnsiTheme="minorHAnsi" w:cs="Times New Roman"/>
+          <w:color w:val="222222"/>
+          <w:shd w:val="clear" w:color="auto" w:fill="FFFFFF"/>
+        </w:rPr>
+        <w:tab/>
+      </w:r>
+      <w:r>
+        <w:rPr>
+          <w:rFonts w:asciiTheme="minorHAnsi" w:eastAsia="Times New Roman" w:hAnsiTheme="minorHAnsi" w:cs="Times New Roman"/>
+          <w:color w:val="222222"/>
+          <w:shd w:val="clear" w:color="auto" w:fill="FFFFFF"/>
+        </w:rPr>
+        <w:tab/>
+      </w:r>
+      <w:r>
+        <w:rPr>
+          <w:rFonts w:asciiTheme="minorHAnsi" w:eastAsia="Times New Roman" w:hAnsiTheme="minorHAnsi" w:cs="Times New Roman"/>
+          <w:color w:val="222222"/>
+          <w:shd w:val="clear" w:color="auto" w:fill="FFFFFF"/>
+        </w:rPr>
+        <w:tab/>
+      </w:r>
+      <w:r>
+        <w:rPr>
+          <w:rFonts w:asciiTheme="minorHAnsi" w:eastAsia="Times New Roman" w:hAnsiTheme="minorHAnsi" w:cs="Times New Roman"/>
+          <w:noProof/>
+          <w:color w:val="222222"/>
+          <w:shd w:val="clear" w:color="auto" w:fill="FFFFFF"/>
+        </w:rPr>
+        <w:drawing>
+          <wp:inline distT="0" distB="0" distL="0" distR="0" wp14:anchorId="5AF25591" wp14:editId="207745F8">
+            <wp:extent cx="5027844" cy="2584483"/>
+            <wp:effectExtent l="0" t="0" r="27305" b="31750"/>
+            <wp:docPr id="7" name="Chart 7"/>
+            <wp:cNvGraphicFramePr/>
+            <a:graphic xmlns:a="http://schemas.openxmlformats.org/drawingml/2006/main">
+              <a:graphicData uri="http://schemas.openxmlformats.org/drawingml/2006/chart">
+                <c:chart xmlns:c="http://schemas.openxmlformats.org/drawingml/2006/chart" xmlns:r="http://schemas.openxmlformats.org/officeDocument/2006/relationships" r:id="rId13"/>
+              </a:graphicData>
+            </a:graphic>
+          </wp:inline>
+        </w:drawing>
+      </w:r>
+    </w:p>
+    <w:p>
+      <w:pPr>
+        <w:shd w:val="clear" w:color="auto" w:fill="FFFFFF"/>
+        <w:spacing w:before="100" w:beforeAutospacing="1" w:after="100" w:afterAutospacing="1"/>
+        <w:jc w:val="both"/>
+        <w:rPr>
+          <w:rFonts w:asciiTheme="minorHAnsi" w:eastAsia="Times New Roman" w:hAnsiTheme="minorHAnsi" w:cs="Times New Roman"/>
+          <w:color w:val="222222"/>
+          <w:shd w:val="clear" w:color="auto" w:fill="FFFFFF"/>
+        </w:rPr>
+      </w:pPr>
+      <w:r>
+        <w:rPr>
           <w:rFonts w:ascii="Helvetica Neue" w:eastAsia="Times New Roman" w:hAnsi="Helvetica Neue" w:cs="Times New Roman"/>
           <w:i/>
           <w:color w:val="3366FF"/>
@@ -10706,110 +11720,123 @@
         <w:jc w:val="both"/>
         <w:rPr>
           <w:rFonts w:asciiTheme="minorHAnsi" w:eastAsia="Times New Roman" w:hAnsiTheme="minorHAnsi" w:cs="Times New Roman"/>
+          <w:color w:val="000000" w:themeColor="text1"/>
+        </w:rPr>
+      </w:pPr>
+      <w:r>
+        <w:rPr>
+          <w:rFonts w:asciiTheme="minorHAnsi" w:eastAsia="Times New Roman" w:hAnsiTheme="minorHAnsi" w:cs="Times New Roman"/>
+          <w:color w:val="000000" w:themeColor="text1"/>
+        </w:rPr>
+        <w:t xml:space="preserve">One another thing that I </w:t>
+      </w:r>
+      <w:r>
+        <w:rPr>
+          <w:rFonts w:asciiTheme="minorHAnsi" w:eastAsia="Times New Roman" w:hAnsiTheme="minorHAnsi" w:cs="Times New Roman"/>
+          <w:color w:val="000000" w:themeColor="text1"/>
+        </w:rPr>
+        <w:t xml:space="preserve">have done </w:t>
+      </w:r>
+      <w:r>
+        <w:rPr>
+          <w:rFonts w:asciiTheme="minorHAnsi" w:eastAsia="Times New Roman" w:hAnsiTheme="minorHAnsi" w:cs="Times New Roman"/>
+          <w:color w:val="000000" w:themeColor="text1"/>
+        </w:rPr>
+        <w:t>was changing my Target-label from a continues value to a categorical value</w:t>
+      </w:r>
+      <w:r>
+        <w:rPr>
+          <w:rFonts w:asciiTheme="minorHAnsi" w:eastAsia="Times New Roman" w:hAnsiTheme="minorHAnsi" w:cs="Times New Roman"/>
+          <w:color w:val="000000" w:themeColor="text1"/>
+        </w:rPr>
+        <w:t>, because I could not solve this problem with regression algorithm, so I changed my solution from regression to classifier, but the next question was how should be the categories and how big each category</w:t>
+      </w:r>
+      <w:r>
+        <w:rPr>
+          <w:rFonts w:asciiTheme="minorHAnsi" w:eastAsia="Times New Roman" w:hAnsiTheme="minorHAnsi" w:cs="Times New Roman"/>
+          <w:color w:val="000000" w:themeColor="text1"/>
+        </w:rPr>
+        <w:t xml:space="preserve"> should be</w:t>
+      </w:r>
+      <w:r>
+        <w:rPr>
+          <w:rFonts w:asciiTheme="minorHAnsi" w:eastAsia="Times New Roman" w:hAnsiTheme="minorHAnsi" w:cs="Times New Roman"/>
+          <w:color w:val="000000" w:themeColor="text1"/>
+        </w:rPr>
+        <w:t xml:space="preserve">. Eventually </w:t>
+      </w:r>
+      <w:r>
+        <w:rPr>
+          <w:rFonts w:asciiTheme="minorHAnsi" w:eastAsia="Times New Roman" w:hAnsiTheme="minorHAnsi" w:cs="Times New Roman"/>
+          <w:color w:val="000000" w:themeColor="text1"/>
+        </w:rPr>
+        <w:t>I</w:t>
+      </w:r>
+      <w:r>
+        <w:rPr>
+          <w:rFonts w:asciiTheme="minorHAnsi" w:eastAsia="Times New Roman" w:hAnsiTheme="minorHAnsi" w:cs="Times New Roman"/>
+          <w:color w:val="000000" w:themeColor="text1"/>
+        </w:rPr>
+        <w:t xml:space="preserve"> cluster</w:t>
+      </w:r>
+      <w:r>
+        <w:rPr>
+          <w:rFonts w:asciiTheme="minorHAnsi" w:eastAsia="Times New Roman" w:hAnsiTheme="minorHAnsi" w:cs="Times New Roman"/>
+          <w:color w:val="000000" w:themeColor="text1"/>
+        </w:rPr>
+        <w:t>ed</w:t>
+      </w:r>
+      <w:r>
+        <w:rPr>
+          <w:rFonts w:asciiTheme="minorHAnsi" w:eastAsia="Times New Roman" w:hAnsiTheme="minorHAnsi" w:cs="Times New Roman"/>
+          <w:color w:val="000000" w:themeColor="text1"/>
+        </w:rPr>
+        <w:t xml:space="preserve"> </w:t>
+      </w:r>
+      <w:r>
+        <w:rPr>
+          <w:rFonts w:asciiTheme="minorHAnsi" w:eastAsia="Times New Roman" w:hAnsiTheme="minorHAnsi" w:cs="Times New Roman"/>
+          <w:color w:val="000000" w:themeColor="text1"/>
+        </w:rPr>
+        <w:t>my</w:t>
+      </w:r>
+      <w:r>
+        <w:rPr>
+          <w:rFonts w:asciiTheme="minorHAnsi" w:eastAsia="Times New Roman" w:hAnsiTheme="minorHAnsi" w:cs="Times New Roman"/>
+          <w:color w:val="000000" w:themeColor="text1"/>
+        </w:rPr>
+        <w:t xml:space="preserve"> target data with “Log</w:t>
+      </w:r>
+      <w:r>
+        <w:rPr>
+          <w:rFonts w:asciiTheme="minorHAnsi" w:eastAsia="Times New Roman" w:hAnsiTheme="minorHAnsi" w:cs="Times New Roman"/>
+          <w:color w:val="000000" w:themeColor="text1"/>
+          <w:vertAlign w:val="subscript"/>
+        </w:rPr>
+        <w:t>2</w:t>
+      </w:r>
+      <w:r>
+        <w:rPr>
+          <w:rFonts w:asciiTheme="minorHAnsi" w:eastAsia="Times New Roman" w:hAnsiTheme="minorHAnsi" w:cs="Times New Roman"/>
+          <w:color w:val="000000" w:themeColor="text1"/>
+        </w:rPr>
+        <w:t xml:space="preserve">”. </w:t>
+      </w:r>
+    </w:p>
+    <w:p>
+      <w:pPr>
+        <w:shd w:val="clear" w:color="auto" w:fill="FFFFFF"/>
+        <w:spacing w:before="100" w:beforeAutospacing="1" w:after="100" w:afterAutospacing="1"/>
+        <w:jc w:val="both"/>
+        <w:rPr>
+          <w:rFonts w:asciiTheme="minorHAnsi" w:eastAsia="Times New Roman" w:hAnsiTheme="minorHAnsi" w:cs="Times New Roman"/>
           <w:bCs/>
           <w:i/>
           <w:color w:val="A6A6A6" w:themeColor="background1" w:themeShade="A6"/>
         </w:rPr>
       </w:pPr>
-      <w:r>
-        <w:rPr>
-          <w:rFonts w:asciiTheme="minorHAnsi" w:eastAsia="Times New Roman" w:hAnsiTheme="minorHAnsi" w:cs="Times New Roman"/>
-          <w:color w:val="000000" w:themeColor="text1"/>
-        </w:rPr>
-        <w:t xml:space="preserve">One another thing that I </w:t>
-      </w:r>
-      <w:r>
-        <w:rPr>
-          <w:rFonts w:asciiTheme="minorHAnsi" w:eastAsia="Times New Roman" w:hAnsiTheme="minorHAnsi" w:cs="Times New Roman"/>
-          <w:color w:val="000000" w:themeColor="text1"/>
-        </w:rPr>
-        <w:t xml:space="preserve">have done </w:t>
-      </w:r>
-      <w:r>
-        <w:rPr>
-          <w:rFonts w:asciiTheme="minorHAnsi" w:eastAsia="Times New Roman" w:hAnsiTheme="minorHAnsi" w:cs="Times New Roman"/>
-          <w:color w:val="000000" w:themeColor="text1"/>
-        </w:rPr>
-        <w:t>was changing my Target-label from a continues value to a categorical value</w:t>
-      </w:r>
-      <w:r>
-        <w:rPr>
-          <w:rFonts w:asciiTheme="minorHAnsi" w:eastAsia="Times New Roman" w:hAnsiTheme="minorHAnsi" w:cs="Times New Roman"/>
-          <w:color w:val="000000" w:themeColor="text1"/>
-        </w:rPr>
-        <w:t>, because I could not solve this problem with regression algorithm, so I changed my solution from regression to classifier, but the next question was how should be the categories and how big each category</w:t>
-      </w:r>
-      <w:r>
-        <w:rPr>
-          <w:rFonts w:asciiTheme="minorHAnsi" w:eastAsia="Times New Roman" w:hAnsiTheme="minorHAnsi" w:cs="Times New Roman"/>
-          <w:color w:val="000000" w:themeColor="text1"/>
-        </w:rPr>
-        <w:t xml:space="preserve"> should be</w:t>
-      </w:r>
-      <w:r>
-        <w:rPr>
-          <w:rFonts w:asciiTheme="minorHAnsi" w:eastAsia="Times New Roman" w:hAnsiTheme="minorHAnsi" w:cs="Times New Roman"/>
-          <w:color w:val="000000" w:themeColor="text1"/>
-        </w:rPr>
-        <w:t xml:space="preserve">. Eventually </w:t>
-      </w:r>
-      <w:r>
-        <w:rPr>
-          <w:rFonts w:asciiTheme="minorHAnsi" w:eastAsia="Times New Roman" w:hAnsiTheme="minorHAnsi" w:cs="Times New Roman"/>
-          <w:color w:val="000000" w:themeColor="text1"/>
-        </w:rPr>
-        <w:t>I</w:t>
-      </w:r>
-      <w:r>
-        <w:rPr>
-          <w:rFonts w:asciiTheme="minorHAnsi" w:eastAsia="Times New Roman" w:hAnsiTheme="minorHAnsi" w:cs="Times New Roman"/>
-          <w:color w:val="000000" w:themeColor="text1"/>
-        </w:rPr>
-        <w:t xml:space="preserve"> cluster</w:t>
-      </w:r>
-      <w:r>
-        <w:rPr>
-          <w:rFonts w:asciiTheme="minorHAnsi" w:eastAsia="Times New Roman" w:hAnsiTheme="minorHAnsi" w:cs="Times New Roman"/>
-          <w:color w:val="000000" w:themeColor="text1"/>
-        </w:rPr>
-        <w:t>ed</w:t>
-      </w:r>
-      <w:r>
-        <w:rPr>
-          <w:rFonts w:asciiTheme="minorHAnsi" w:eastAsia="Times New Roman" w:hAnsiTheme="minorHAnsi" w:cs="Times New Roman"/>
-          <w:color w:val="000000" w:themeColor="text1"/>
-        </w:rPr>
-        <w:t xml:space="preserve"> </w:t>
-      </w:r>
-      <w:r>
-        <w:rPr>
-          <w:rFonts w:asciiTheme="minorHAnsi" w:eastAsia="Times New Roman" w:hAnsiTheme="minorHAnsi" w:cs="Times New Roman"/>
-          <w:color w:val="000000" w:themeColor="text1"/>
-        </w:rPr>
-        <w:t>my</w:t>
-      </w:r>
-      <w:r>
-        <w:rPr>
-          <w:rFonts w:asciiTheme="minorHAnsi" w:eastAsia="Times New Roman" w:hAnsiTheme="minorHAnsi" w:cs="Times New Roman"/>
-          <w:color w:val="000000" w:themeColor="text1"/>
-        </w:rPr>
-        <w:t xml:space="preserve"> target data with “Log</w:t>
-      </w:r>
-      <w:r>
-        <w:rPr>
-          <w:rFonts w:asciiTheme="minorHAnsi" w:eastAsia="Times New Roman" w:hAnsiTheme="minorHAnsi" w:cs="Times New Roman"/>
-          <w:color w:val="000000" w:themeColor="text1"/>
-          <w:vertAlign w:val="subscript"/>
-        </w:rPr>
-        <w:t>2</w:t>
-      </w:r>
-      <w:r>
-        <w:rPr>
-          <w:rFonts w:asciiTheme="minorHAnsi" w:eastAsia="Times New Roman" w:hAnsiTheme="minorHAnsi" w:cs="Times New Roman"/>
-          <w:color w:val="000000" w:themeColor="text1"/>
-        </w:rPr>
-        <w:t xml:space="preserve">”. </w:t>
-      </w:r>
+      <w:bookmarkStart w:id="0" w:name="_GoBack"/>
+      <w:bookmarkEnd w:id="0"/>
     </w:p>
     <w:p>
       <w:pPr>
@@ -13374,7 +14401,7 @@
             <wp:cNvGraphicFramePr/>
             <a:graphic xmlns:a="http://schemas.openxmlformats.org/drawingml/2006/main">
               <a:graphicData uri="http://schemas.openxmlformats.org/drawingml/2006/diagram">
-                <dgm:relIds xmlns:dgm="http://schemas.openxmlformats.org/drawingml/2006/diagram" xmlns:r="http://schemas.openxmlformats.org/officeDocument/2006/relationships" r:dm="rId12" r:lo="rId13" r:qs="rId14" r:cs="rId15"/>
+                <dgm:relIds xmlns:dgm="http://schemas.openxmlformats.org/drawingml/2006/diagram" xmlns:r="http://schemas.openxmlformats.org/officeDocument/2006/relationships" r:dm="rId14" r:lo="rId15" r:qs="rId16" r:cs="rId17"/>
               </a:graphicData>
             </a:graphic>
           </wp:inline>
@@ -13416,50 +14443,108 @@
           <w:rFonts w:asciiTheme="minorHAnsi" w:eastAsia="Times New Roman" w:hAnsiTheme="minorHAnsi" w:cs="Times New Roman"/>
           <w:bCs/>
         </w:rPr>
-        <w:t xml:space="preserve">You will see some output like this if you run my </w:t>
-      </w:r>
-      <w:proofErr w:type="gramStart"/>
+        <w:t>You will see some output like this</w:t>
+      </w:r>
       <w:r>
         <w:rPr>
           <w:rFonts w:asciiTheme="minorHAnsi" w:eastAsia="Times New Roman" w:hAnsiTheme="minorHAnsi" w:cs="Times New Roman"/>
           <w:bCs/>
         </w:rPr>
-        <w:t>code</w:t>
+        <w:t xml:space="preserve"> (below image) </w:t>
       </w:r>
       <w:r>
         <w:rPr>
           <w:rFonts w:asciiTheme="minorHAnsi" w:eastAsia="Times New Roman" w:hAnsiTheme="minorHAnsi" w:cs="Times New Roman"/>
           <w:bCs/>
         </w:rPr>
-        <w:t>(</w:t>
-      </w:r>
-      <w:proofErr w:type="gramEnd"/>
+        <w:t>if you run my code</w:t>
+      </w:r>
       <w:r>
         <w:rPr>
           <w:rFonts w:asciiTheme="minorHAnsi" w:eastAsia="Times New Roman" w:hAnsiTheme="minorHAnsi" w:cs="Times New Roman"/>
           <w:bCs/>
         </w:rPr>
-        <w:t>FS.py)</w:t>
+        <w:t xml:space="preserve"> </w:t>
       </w:r>
       <w:r>
         <w:rPr>
           <w:rFonts w:asciiTheme="minorHAnsi" w:eastAsia="Times New Roman" w:hAnsiTheme="minorHAnsi" w:cs="Times New Roman"/>
           <w:bCs/>
         </w:rPr>
-        <w:t xml:space="preserve">. I calculated F1 separately for each class. And Overall Precision was around 89% percent. But if I run this application with huge amount of data I will get 93% F1 Score. </w:t>
+        <w:t>(FS.py)</w:t>
       </w:r>
       <w:r>
         <w:rPr>
           <w:rFonts w:asciiTheme="minorHAnsi" w:eastAsia="Times New Roman" w:hAnsiTheme="minorHAnsi" w:cs="Times New Roman"/>
           <w:bCs/>
         </w:rPr>
-        <w:t xml:space="preserve">And I can keep this score during running </w:t>
+        <w:t xml:space="preserve">. I calculated F1 </w:t>
       </w:r>
       <w:r>
         <w:rPr>
           <w:rFonts w:asciiTheme="minorHAnsi" w:eastAsia="Times New Roman" w:hAnsiTheme="minorHAnsi" w:cs="Times New Roman"/>
           <w:bCs/>
         </w:rPr>
+        <w:t>separately for each class. And o</w:t>
+      </w:r>
+      <w:r>
+        <w:rPr>
+          <w:rFonts w:asciiTheme="minorHAnsi" w:eastAsia="Times New Roman" w:hAnsiTheme="minorHAnsi" w:cs="Times New Roman"/>
+          <w:bCs/>
+        </w:rPr>
+        <w:t>verall Precision was around 89% percent. But if I run this application with huge amount o</w:t>
+      </w:r>
+      <w:r>
+        <w:rPr>
+          <w:rFonts w:asciiTheme="minorHAnsi" w:eastAsia="Times New Roman" w:hAnsiTheme="minorHAnsi" w:cs="Times New Roman"/>
+          <w:bCs/>
+        </w:rPr>
+        <w:t>f data I will get 93% F1 Score. The only reason for 4% increase is over-fitting problem because the Model is not general enough to</w:t>
+      </w:r>
+      <w:r>
+        <w:rPr>
+          <w:rFonts w:asciiTheme="minorHAnsi" w:eastAsia="Times New Roman" w:hAnsiTheme="minorHAnsi" w:cs="Times New Roman"/>
+          <w:bCs/>
+        </w:rPr>
+        <w:t xml:space="preserve"> cover all test data points ant it is suffering from</w:t>
+      </w:r>
+      <w:r>
+        <w:rPr>
+          <w:rFonts w:asciiTheme="minorHAnsi" w:eastAsia="Times New Roman" w:hAnsiTheme="minorHAnsi" w:cs="Times New Roman"/>
+          <w:bCs/>
+        </w:rPr>
+        <w:t xml:space="preserve"> a</w:t>
+      </w:r>
+      <w:r>
+        <w:rPr>
+          <w:rFonts w:asciiTheme="minorHAnsi" w:eastAsia="Times New Roman" w:hAnsiTheme="minorHAnsi" w:cs="Times New Roman"/>
+          <w:bCs/>
+        </w:rPr>
+        <w:t xml:space="preserve"> lack of data.</w:t>
+      </w:r>
+    </w:p>
+    <w:p>
+      <w:pPr>
+        <w:shd w:val="clear" w:color="auto" w:fill="FFFFFF"/>
+        <w:spacing w:before="100" w:beforeAutospacing="1" w:after="100" w:afterAutospacing="1"/>
+        <w:jc w:val="both"/>
+        <w:rPr>
+          <w:rFonts w:asciiTheme="minorHAnsi" w:eastAsia="Times New Roman" w:hAnsiTheme="minorHAnsi" w:cs="Times New Roman"/>
+          <w:bCs/>
+        </w:rPr>
+      </w:pPr>
+      <w:r>
+        <w:rPr>
+          <w:rFonts w:asciiTheme="minorHAnsi" w:eastAsia="Times New Roman" w:hAnsiTheme="minorHAnsi" w:cs="Times New Roman"/>
+          <w:bCs/>
+        </w:rPr>
+        <w:t xml:space="preserve"> I can keep this score during running </w:t>
+      </w:r>
+      <w:r>
+        <w:rPr>
+          <w:rFonts w:asciiTheme="minorHAnsi" w:eastAsia="Times New Roman" w:hAnsiTheme="minorHAnsi" w:cs="Times New Roman"/>
+          <w:bCs/>
+        </w:rPr>
         <w:t xml:space="preserve">this </w:t>
       </w:r>
       <w:r>
@@ -13468,6 +14553,41 @@
           <w:bCs/>
         </w:rPr>
         <w:t>application, because I check my prediction with actual values after prediction process.</w:t>
+      </w:r>
+      <w:r>
+        <w:rPr>
+          <w:rFonts w:asciiTheme="minorHAnsi" w:eastAsia="Times New Roman" w:hAnsiTheme="minorHAnsi" w:cs="Times New Roman"/>
+          <w:bCs/>
+        </w:rPr>
+        <w:t xml:space="preserve"> (Updating </w:t>
+      </w:r>
+      <w:r>
+        <w:rPr>
+          <w:rFonts w:asciiTheme="minorHAnsi" w:eastAsia="Times New Roman" w:hAnsiTheme="minorHAnsi" w:cs="Times New Roman"/>
+          <w:bCs/>
+        </w:rPr>
+        <w:t>the M</w:t>
+      </w:r>
+      <w:r>
+        <w:rPr>
+          <w:rFonts w:asciiTheme="minorHAnsi" w:eastAsia="Times New Roman" w:hAnsiTheme="minorHAnsi" w:cs="Times New Roman"/>
+          <w:bCs/>
+        </w:rPr>
+        <w:t>ode</w:t>
+      </w:r>
+      <w:r>
+        <w:rPr>
+          <w:rFonts w:asciiTheme="minorHAnsi" w:eastAsia="Times New Roman" w:hAnsiTheme="minorHAnsi" w:cs="Times New Roman"/>
+          <w:bCs/>
+        </w:rPr>
+        <w:t>l</w:t>
+      </w:r>
+      <w:r>
+        <w:rPr>
+          <w:rFonts w:asciiTheme="minorHAnsi" w:eastAsia="Times New Roman" w:hAnsiTheme="minorHAnsi" w:cs="Times New Roman"/>
+          <w:bCs/>
+        </w:rPr>
+        <w:t>)</w:t>
       </w:r>
     </w:p>
     <w:p>
@@ -13508,7 +14628,7 @@
                     </pic:cNvPicPr>
                   </pic:nvPicPr>
                   <pic:blipFill>
-                    <a:blip r:embed="rId17">
+                    <a:blip r:embed="rId19">
                       <a:extLst>
                         <a:ext uri="{28A0092B-C50C-407E-A947-70E740481C1C}">
                           <a14:useLocalDpi xmlns:a14="http://schemas.microsoft.com/office/drawing/2010/main" val="0"/>
@@ -13682,16 +14802,28 @@
         <w:rPr>
           <w:rFonts w:asciiTheme="minorHAnsi" w:eastAsia="Times New Roman" w:hAnsiTheme="minorHAnsi" w:cs="Times New Roman"/>
         </w:rPr>
-        <w:t xml:space="preserve"> on my Data-Set and in some </w:t>
+        <w:t xml:space="preserve"> on my </w:t>
       </w:r>
       <w:proofErr w:type="gramStart"/>
       <w:r>
         <w:rPr>
           <w:rFonts w:asciiTheme="minorHAnsi" w:eastAsia="Times New Roman" w:hAnsiTheme="minorHAnsi" w:cs="Times New Roman"/>
         </w:rPr>
-        <w:t>cases  I</w:t>
+        <w:t>Data-Set</w:t>
       </w:r>
       <w:proofErr w:type="gramEnd"/>
+      <w:r>
+        <w:rPr>
+          <w:rFonts w:asciiTheme="minorHAnsi" w:eastAsia="Times New Roman" w:hAnsiTheme="minorHAnsi" w:cs="Times New Roman"/>
+        </w:rPr>
+        <w:t xml:space="preserve"> and in some </w:t>
+      </w:r>
+      <w:r>
+        <w:rPr>
+          <w:rFonts w:asciiTheme="minorHAnsi" w:eastAsia="Times New Roman" w:hAnsiTheme="minorHAnsi" w:cs="Times New Roman"/>
+        </w:rPr>
+        <w:t>cases I</w:t>
+      </w:r>
       <w:r>
         <w:rPr>
           <w:rFonts w:asciiTheme="minorHAnsi" w:eastAsia="Times New Roman" w:hAnsiTheme="minorHAnsi" w:cs="Times New Roman"/>
@@ -13981,6 +15113,69 @@
           <w:rFonts w:asciiTheme="minorHAnsi" w:eastAsia="Times New Roman" w:hAnsiTheme="minorHAnsi" w:cs="Times New Roman"/>
         </w:rPr>
         <w:t>Third solution was about creating group based on the best result. This solution suffers from over-fitting, because we created our groups based on the training data and we cannot generalize it for testing data.</w:t>
+      </w:r>
+    </w:p>
+    <w:p>
+      <w:pPr>
+        <w:shd w:val="clear" w:color="auto" w:fill="FFFFFF"/>
+        <w:spacing w:before="100" w:beforeAutospacing="1" w:after="100" w:afterAutospacing="1" w:line="325" w:lineRule="atLeast"/>
+        <w:rPr>
+          <w:rFonts w:asciiTheme="minorHAnsi" w:eastAsia="Times New Roman" w:hAnsiTheme="minorHAnsi" w:cs="Times New Roman"/>
+        </w:rPr>
+      </w:pPr>
+      <w:r>
+        <w:rPr>
+          <w:rFonts w:asciiTheme="minorHAnsi" w:eastAsia="Times New Roman" w:hAnsiTheme="minorHAnsi" w:cs="Times New Roman"/>
+        </w:rPr>
+        <w:t xml:space="preserve">One more topic that I like to talk about is F1 score and how much we can improve this score later. One of the most important problems that </w:t>
+      </w:r>
+      <w:r>
+        <w:rPr>
+          <w:rFonts w:asciiTheme="minorHAnsi" w:eastAsia="Times New Roman" w:hAnsiTheme="minorHAnsi" w:cs="Times New Roman"/>
+        </w:rPr>
+        <w:t xml:space="preserve">I think </w:t>
+      </w:r>
+      <w:r>
+        <w:rPr>
+          <w:rFonts w:asciiTheme="minorHAnsi" w:eastAsia="Times New Roman" w:hAnsiTheme="minorHAnsi" w:cs="Times New Roman"/>
+        </w:rPr>
+        <w:t>have bad impact on my Model is suffering from a lack of features. T</w:t>
+      </w:r>
+      <w:r>
+        <w:rPr>
+          <w:rFonts w:asciiTheme="minorHAnsi" w:eastAsia="Times New Roman" w:hAnsiTheme="minorHAnsi" w:cs="Times New Roman"/>
+        </w:rPr>
+        <w:t>echnically</w:t>
+      </w:r>
+      <w:r>
+        <w:rPr>
+          <w:rFonts w:asciiTheme="minorHAnsi" w:eastAsia="Times New Roman" w:hAnsiTheme="minorHAnsi" w:cs="Times New Roman"/>
+        </w:rPr>
+        <w:t xml:space="preserve"> I cannot separate my data points better (pure</w:t>
+      </w:r>
+      <w:r>
+        <w:rPr>
+          <w:rFonts w:asciiTheme="minorHAnsi" w:eastAsia="Times New Roman" w:hAnsiTheme="minorHAnsi" w:cs="Times New Roman"/>
+        </w:rPr>
+        <w:t>r</w:t>
+      </w:r>
+      <w:r>
+        <w:rPr>
+          <w:rFonts w:asciiTheme="minorHAnsi" w:eastAsia="Times New Roman" w:hAnsiTheme="minorHAnsi" w:cs="Times New Roman"/>
+        </w:rPr>
+        <w:t>) even if I use more complex mode. So</w:t>
+      </w:r>
+      <w:r>
+        <w:rPr>
+          <w:rFonts w:asciiTheme="minorHAnsi" w:eastAsia="Times New Roman" w:hAnsiTheme="minorHAnsi" w:cs="Times New Roman"/>
+        </w:rPr>
+        <w:t xml:space="preserve"> </w:t>
+      </w:r>
+      <w:r>
+        <w:rPr>
+          <w:rFonts w:asciiTheme="minorHAnsi" w:eastAsia="Times New Roman" w:hAnsiTheme="minorHAnsi" w:cs="Times New Roman"/>
+        </w:rPr>
+        <w:t>increasing the F1 score is highly related to finding and adding more new features.</w:t>
       </w:r>
     </w:p>
     <w:sectPr>
@@ -16414,6 +17609,416 @@
     </w:rPr>
   </w:style>
 </w:styles>
+</file>
+
+<file path=word/charts/chart1.xml><?xml version="1.0" encoding="utf-8"?>
+<c:chartSpace xmlns:c="http://schemas.openxmlformats.org/drawingml/2006/chart" xmlns:a="http://schemas.openxmlformats.org/drawingml/2006/main" xmlns:r="http://schemas.openxmlformats.org/officeDocument/2006/relationships">
+  <c:date1904 val="0"/>
+  <c:lang val="en-US"/>
+  <c:roundedCorners val="0"/>
+  <mc:AlternateContent xmlns:mc="http://schemas.openxmlformats.org/markup-compatibility/2006">
+    <mc:Choice xmlns:c14="http://schemas.microsoft.com/office/drawing/2007/8/2/chart" Requires="c14">
+      <c14:style val="118"/>
+    </mc:Choice>
+    <mc:Fallback>
+      <c:style val="18"/>
+    </mc:Fallback>
+  </mc:AlternateContent>
+  <c:chart>
+    <c:title>
+      <c:tx>
+        <c:rich>
+          <a:bodyPr/>
+          <a:lstStyle/>
+          <a:p>
+            <a:pPr>
+              <a:defRPr/>
+            </a:pPr>
+            <a:r>
+              <a:rPr lang="en-US"/>
+              <a:t>Data</a:t>
+            </a:r>
+            <a:r>
+              <a:rPr lang="en-US" baseline="0"/>
+              <a:t> Distribution</a:t>
+            </a:r>
+            <a:endParaRPr lang="en-US"/>
+          </a:p>
+        </c:rich>
+      </c:tx>
+      <c:layout/>
+      <c:overlay val="1"/>
+    </c:title>
+    <c:autoTitleDeleted val="0"/>
+    <c:plotArea>
+      <c:layout>
+        <c:manualLayout>
+          <c:layoutTarget val="inner"/>
+          <c:xMode val="edge"/>
+          <c:yMode val="edge"/>
+          <c:x val="0.062733304170312"/>
+          <c:y val="0.0515873015873016"/>
+          <c:w val="0.916322725284339"/>
+          <c:h val="0.847884014498188"/>
+        </c:manualLayout>
+      </c:layout>
+      <c:barChart>
+        <c:barDir val="col"/>
+        <c:grouping val="clustered"/>
+        <c:varyColors val="0"/>
+        <c:ser>
+          <c:idx val="0"/>
+          <c:order val="0"/>
+          <c:tx>
+            <c:strRef>
+              <c:f>Sheet1!$B$1</c:f>
+              <c:strCache>
+                <c:ptCount val="1"/>
+                <c:pt idx="0">
+                  <c:v>Data-Set 1</c:v>
+                </c:pt>
+              </c:strCache>
+            </c:strRef>
+          </c:tx>
+          <c:invertIfNegative val="0"/>
+          <c:cat>
+            <c:strRef>
+              <c:f>Sheet1!$A$2:$A$11</c:f>
+              <c:strCache>
+                <c:ptCount val="10"/>
+                <c:pt idx="0">
+                  <c:v>Class-0</c:v>
+                </c:pt>
+                <c:pt idx="1">
+                  <c:v>Class-1</c:v>
+                </c:pt>
+                <c:pt idx="2">
+                  <c:v>Class-2</c:v>
+                </c:pt>
+                <c:pt idx="3">
+                  <c:v>Class-3</c:v>
+                </c:pt>
+                <c:pt idx="4">
+                  <c:v>Class-4</c:v>
+                </c:pt>
+                <c:pt idx="5">
+                  <c:v>Class-5</c:v>
+                </c:pt>
+                <c:pt idx="6">
+                  <c:v>Class-6</c:v>
+                </c:pt>
+                <c:pt idx="7">
+                  <c:v>Class-7</c:v>
+                </c:pt>
+                <c:pt idx="8">
+                  <c:v>Class-8</c:v>
+                </c:pt>
+                <c:pt idx="9">
+                  <c:v>Class-9</c:v>
+                </c:pt>
+              </c:strCache>
+            </c:strRef>
+          </c:cat>
+          <c:val>
+            <c:numRef>
+              <c:f>Sheet1!$B$2:$B$11</c:f>
+              <c:numCache>
+                <c:formatCode>General</c:formatCode>
+                <c:ptCount val="10"/>
+                <c:pt idx="0">
+                  <c:v>59.0</c:v>
+                </c:pt>
+                <c:pt idx="1">
+                  <c:v>9.0</c:v>
+                </c:pt>
+                <c:pt idx="2">
+                  <c:v>6.0</c:v>
+                </c:pt>
+                <c:pt idx="3">
+                  <c:v>5.0</c:v>
+                </c:pt>
+                <c:pt idx="4">
+                  <c:v>2.0</c:v>
+                </c:pt>
+                <c:pt idx="5">
+                  <c:v>3.0</c:v>
+                </c:pt>
+                <c:pt idx="6">
+                  <c:v>3.0</c:v>
+                </c:pt>
+                <c:pt idx="7">
+                  <c:v>5.0</c:v>
+                </c:pt>
+                <c:pt idx="8">
+                  <c:v>4.0</c:v>
+                </c:pt>
+                <c:pt idx="9">
+                  <c:v>4.0</c:v>
+                </c:pt>
+              </c:numCache>
+            </c:numRef>
+          </c:val>
+        </c:ser>
+        <c:ser>
+          <c:idx val="1"/>
+          <c:order val="1"/>
+          <c:tx>
+            <c:strRef>
+              <c:f>Sheet1!$C$1</c:f>
+              <c:strCache>
+                <c:ptCount val="1"/>
+                <c:pt idx="0">
+                  <c:v>Data-Set 2</c:v>
+                </c:pt>
+              </c:strCache>
+            </c:strRef>
+          </c:tx>
+          <c:invertIfNegative val="0"/>
+          <c:cat>
+            <c:strRef>
+              <c:f>Sheet1!$A$2:$A$11</c:f>
+              <c:strCache>
+                <c:ptCount val="10"/>
+                <c:pt idx="0">
+                  <c:v>Class-0</c:v>
+                </c:pt>
+                <c:pt idx="1">
+                  <c:v>Class-1</c:v>
+                </c:pt>
+                <c:pt idx="2">
+                  <c:v>Class-2</c:v>
+                </c:pt>
+                <c:pt idx="3">
+                  <c:v>Class-3</c:v>
+                </c:pt>
+                <c:pt idx="4">
+                  <c:v>Class-4</c:v>
+                </c:pt>
+                <c:pt idx="5">
+                  <c:v>Class-5</c:v>
+                </c:pt>
+                <c:pt idx="6">
+                  <c:v>Class-6</c:v>
+                </c:pt>
+                <c:pt idx="7">
+                  <c:v>Class-7</c:v>
+                </c:pt>
+                <c:pt idx="8">
+                  <c:v>Class-8</c:v>
+                </c:pt>
+                <c:pt idx="9">
+                  <c:v>Class-9</c:v>
+                </c:pt>
+              </c:strCache>
+            </c:strRef>
+          </c:cat>
+          <c:val>
+            <c:numRef>
+              <c:f>Sheet1!$C$2:$C$11</c:f>
+              <c:numCache>
+                <c:formatCode>General</c:formatCode>
+                <c:ptCount val="10"/>
+                <c:pt idx="0">
+                  <c:v>60.0</c:v>
+                </c:pt>
+                <c:pt idx="1">
+                  <c:v>10.0</c:v>
+                </c:pt>
+                <c:pt idx="2">
+                  <c:v>5.0</c:v>
+                </c:pt>
+                <c:pt idx="3">
+                  <c:v>4.0</c:v>
+                </c:pt>
+                <c:pt idx="4">
+                  <c:v>3.0</c:v>
+                </c:pt>
+                <c:pt idx="5">
+                  <c:v>2.0</c:v>
+                </c:pt>
+                <c:pt idx="6">
+                  <c:v>4.0</c:v>
+                </c:pt>
+                <c:pt idx="7">
+                  <c:v>6.0</c:v>
+                </c:pt>
+                <c:pt idx="8">
+                  <c:v>3.0</c:v>
+                </c:pt>
+                <c:pt idx="9">
+                  <c:v>3.0</c:v>
+                </c:pt>
+              </c:numCache>
+            </c:numRef>
+          </c:val>
+        </c:ser>
+        <c:ser>
+          <c:idx val="2"/>
+          <c:order val="2"/>
+          <c:tx>
+            <c:strRef>
+              <c:f>Sheet1!$D$1</c:f>
+              <c:strCache>
+                <c:ptCount val="1"/>
+                <c:pt idx="0">
+                  <c:v>Data-Set 3</c:v>
+                </c:pt>
+              </c:strCache>
+            </c:strRef>
+          </c:tx>
+          <c:invertIfNegative val="0"/>
+          <c:cat>
+            <c:strRef>
+              <c:f>Sheet1!$A$2:$A$11</c:f>
+              <c:strCache>
+                <c:ptCount val="10"/>
+                <c:pt idx="0">
+                  <c:v>Class-0</c:v>
+                </c:pt>
+                <c:pt idx="1">
+                  <c:v>Class-1</c:v>
+                </c:pt>
+                <c:pt idx="2">
+                  <c:v>Class-2</c:v>
+                </c:pt>
+                <c:pt idx="3">
+                  <c:v>Class-3</c:v>
+                </c:pt>
+                <c:pt idx="4">
+                  <c:v>Class-4</c:v>
+                </c:pt>
+                <c:pt idx="5">
+                  <c:v>Class-5</c:v>
+                </c:pt>
+                <c:pt idx="6">
+                  <c:v>Class-6</c:v>
+                </c:pt>
+                <c:pt idx="7">
+                  <c:v>Class-7</c:v>
+                </c:pt>
+                <c:pt idx="8">
+                  <c:v>Class-8</c:v>
+                </c:pt>
+                <c:pt idx="9">
+                  <c:v>Class-9</c:v>
+                </c:pt>
+              </c:strCache>
+            </c:strRef>
+          </c:cat>
+          <c:val>
+            <c:numRef>
+              <c:f>Sheet1!$D$2:$D$11</c:f>
+              <c:numCache>
+                <c:formatCode>General</c:formatCode>
+                <c:ptCount val="10"/>
+                <c:pt idx="0">
+                  <c:v>59.0</c:v>
+                </c:pt>
+                <c:pt idx="1">
+                  <c:v>8.0</c:v>
+                </c:pt>
+                <c:pt idx="2">
+                  <c:v>6.0</c:v>
+                </c:pt>
+                <c:pt idx="3">
+                  <c:v>5.0</c:v>
+                </c:pt>
+                <c:pt idx="4">
+                  <c:v>2.0</c:v>
+                </c:pt>
+                <c:pt idx="5">
+                  <c:v>3.0</c:v>
+                </c:pt>
+                <c:pt idx="6">
+                  <c:v>5.0</c:v>
+                </c:pt>
+                <c:pt idx="7">
+                  <c:v>5.0</c:v>
+                </c:pt>
+                <c:pt idx="8">
+                  <c:v>4.0</c:v>
+                </c:pt>
+                <c:pt idx="9">
+                  <c:v>3.0</c:v>
+                </c:pt>
+              </c:numCache>
+            </c:numRef>
+          </c:val>
+        </c:ser>
+        <c:dLbls>
+          <c:showLegendKey val="0"/>
+          <c:showVal val="0"/>
+          <c:showCatName val="0"/>
+          <c:showSerName val="0"/>
+          <c:showPercent val="0"/>
+          <c:showBubbleSize val="0"/>
+        </c:dLbls>
+        <c:gapWidth val="150"/>
+        <c:axId val="-2086594792"/>
+        <c:axId val="-2108964296"/>
+      </c:barChart>
+      <c:catAx>
+        <c:axId val="-2086594792"/>
+        <c:scaling>
+          <c:orientation val="minMax"/>
+        </c:scaling>
+        <c:delete val="0"/>
+        <c:axPos val="b"/>
+        <c:majorTickMark val="out"/>
+        <c:minorTickMark val="none"/>
+        <c:tickLblPos val="nextTo"/>
+        <c:crossAx val="-2108964296"/>
+        <c:crosses val="autoZero"/>
+        <c:auto val="1"/>
+        <c:lblAlgn val="ctr"/>
+        <c:lblOffset val="100"/>
+        <c:noMultiLvlLbl val="0"/>
+      </c:catAx>
+      <c:valAx>
+        <c:axId val="-2108964296"/>
+        <c:scaling>
+          <c:orientation val="minMax"/>
+        </c:scaling>
+        <c:delete val="0"/>
+        <c:axPos val="l"/>
+        <c:majorGridlines/>
+        <c:numFmt formatCode="General" sourceLinked="1"/>
+        <c:majorTickMark val="out"/>
+        <c:minorTickMark val="none"/>
+        <c:tickLblPos val="nextTo"/>
+        <c:crossAx val="-2086594792"/>
+        <c:crosses val="autoZero"/>
+        <c:crossBetween val="between"/>
+      </c:valAx>
+      <c:dTable>
+        <c:showHorzBorder val="1"/>
+        <c:showVertBorder val="1"/>
+        <c:showOutline val="1"/>
+        <c:showKeys val="1"/>
+      </c:dTable>
+    </c:plotArea>
+    <c:legend>
+      <c:legendPos val="r"/>
+      <c:layout>
+        <c:manualLayout>
+          <c:xMode val="edge"/>
+          <c:yMode val="edge"/>
+          <c:x val="0.81007454797317"/>
+          <c:y val="0.0539523184601925"/>
+          <c:w val="0.158129968501948"/>
+          <c:h val="0.288982955754609"/>
+        </c:manualLayout>
+      </c:layout>
+      <c:overlay val="0"/>
+    </c:legend>
+    <c:plotVisOnly val="1"/>
+    <c:dispBlanksAs val="gap"/>
+    <c:showDLblsOverMax val="0"/>
+  </c:chart>
+  <c:externalData r:id="rId1">
+    <c:autoUpdate val="0"/>
+  </c:externalData>
+</c:chartSpace>
 </file>
 
 <file path=word/diagrams/colors1.xml><?xml version="1.0" encoding="utf-8"?>
@@ -18224,7 +19829,7 @@
   <dgm:whole/>
   <dgm:extLst>
     <a:ext uri="http://schemas.microsoft.com/office/drawing/2008/diagram">
-      <dsp:dataModelExt xmlns:dsp="http://schemas.microsoft.com/office/drawing/2008/diagram" relId="rId16" minVer="http://schemas.openxmlformats.org/drawingml/2006/diagram"/>
+      <dsp:dataModelExt xmlns:dsp="http://schemas.microsoft.com/office/drawing/2008/diagram" relId="rId18" minVer="http://schemas.openxmlformats.org/drawingml/2006/diagram"/>
     </a:ext>
   </dgm:extLst>
 </dgm:dataModel>
@@ -21761,7 +23366,7 @@
 </file>
 
 <file path=customXml/itemProps1.xml><?xml version="1.0" encoding="utf-8"?>
-<ds:datastoreItem xmlns:ds="http://schemas.openxmlformats.org/officeDocument/2006/customXml" ds:itemID="{68A40641-EBFA-9F4D-B2B6-B557F25BD2D9}">
+<ds:datastoreItem xmlns:ds="http://schemas.openxmlformats.org/officeDocument/2006/customXml" ds:itemID="{F5078BB4-413C-784C-8A63-1271D2640CAB}">
   <ds:schemaRefs>
     <ds:schemaRef ds:uri="http://schemas.openxmlformats.org/officeDocument/2006/bibliography"/>
   </ds:schemaRefs>

</xml_diff>

<commit_message>
Update : Update the chart
</commit_message>
<xml_diff>
--- a/FileSize/Report.docx
+++ b/FileSize/Report.docx
@@ -11346,6 +11346,7 @@
         </w:rPr>
         <w:tab/>
       </w:r>
+      <w:bookmarkStart w:id="0" w:name="_GoBack"/>
       <w:r>
         <w:rPr>
           <w:rFonts w:asciiTheme="minorHAnsi" w:eastAsia="Times New Roman" w:hAnsiTheme="minorHAnsi" w:cs="Times New Roman"/>
@@ -11354,9 +11355,9 @@
           <w:shd w:val="clear" w:color="auto" w:fill="FFFFFF"/>
         </w:rPr>
         <w:drawing>
-          <wp:inline distT="0" distB="0" distL="0" distR="0" wp14:anchorId="5AF25591" wp14:editId="207745F8">
-            <wp:extent cx="5027844" cy="2584483"/>
-            <wp:effectExtent l="0" t="0" r="27305" b="31750"/>
+          <wp:inline distT="0" distB="0" distL="0" distR="0" wp14:anchorId="5AF25591" wp14:editId="00631019">
+            <wp:extent cx="6398741" cy="2638425"/>
+            <wp:effectExtent l="0" t="0" r="27940" b="28575"/>
             <wp:docPr id="7" name="Chart 7"/>
             <wp:cNvGraphicFramePr/>
             <a:graphic xmlns:a="http://schemas.openxmlformats.org/drawingml/2006/main">
@@ -11367,6 +11368,7 @@
           </wp:inline>
         </w:drawing>
       </w:r>
+      <w:bookmarkEnd w:id="0"/>
     </w:p>
     <w:p>
       <w:pPr>
@@ -11835,8 +11837,6 @@
           <w:color w:val="A6A6A6" w:themeColor="background1" w:themeShade="A6"/>
         </w:rPr>
       </w:pPr>
-      <w:bookmarkStart w:id="0" w:name="_GoBack"/>
-      <w:bookmarkEnd w:id="0"/>
     </w:p>
     <w:p>
       <w:pPr>
@@ -17723,37 +17723,37 @@
             <c:numRef>
               <c:f>Sheet1!$B$2:$B$11</c:f>
               <c:numCache>
-                <c:formatCode>General</c:formatCode>
+                <c:formatCode>0%</c:formatCode>
                 <c:ptCount val="10"/>
                 <c:pt idx="0">
-                  <c:v>59.0</c:v>
+                  <c:v>0.59</c:v>
                 </c:pt>
                 <c:pt idx="1">
-                  <c:v>9.0</c:v>
+                  <c:v>0.09</c:v>
                 </c:pt>
                 <c:pt idx="2">
-                  <c:v>6.0</c:v>
+                  <c:v>0.06</c:v>
                 </c:pt>
                 <c:pt idx="3">
-                  <c:v>5.0</c:v>
+                  <c:v>0.05</c:v>
                 </c:pt>
                 <c:pt idx="4">
-                  <c:v>2.0</c:v>
+                  <c:v>0.02</c:v>
                 </c:pt>
                 <c:pt idx="5">
-                  <c:v>3.0</c:v>
+                  <c:v>0.03</c:v>
                 </c:pt>
                 <c:pt idx="6">
-                  <c:v>3.0</c:v>
+                  <c:v>0.03</c:v>
                 </c:pt>
                 <c:pt idx="7">
-                  <c:v>5.0</c:v>
+                  <c:v>0.05</c:v>
                 </c:pt>
                 <c:pt idx="8">
-                  <c:v>4.0</c:v>
+                  <c:v>0.04</c:v>
                 </c:pt>
                 <c:pt idx="9">
-                  <c:v>4.0</c:v>
+                  <c:v>0.04</c:v>
                 </c:pt>
               </c:numCache>
             </c:numRef>
@@ -17816,37 +17816,37 @@
             <c:numRef>
               <c:f>Sheet1!$C$2:$C$11</c:f>
               <c:numCache>
-                <c:formatCode>General</c:formatCode>
+                <c:formatCode>0%</c:formatCode>
                 <c:ptCount val="10"/>
                 <c:pt idx="0">
-                  <c:v>60.0</c:v>
+                  <c:v>0.6</c:v>
                 </c:pt>
                 <c:pt idx="1">
-                  <c:v>10.0</c:v>
+                  <c:v>0.1</c:v>
                 </c:pt>
                 <c:pt idx="2">
-                  <c:v>5.0</c:v>
+                  <c:v>0.05</c:v>
                 </c:pt>
                 <c:pt idx="3">
-                  <c:v>4.0</c:v>
+                  <c:v>0.04</c:v>
                 </c:pt>
                 <c:pt idx="4">
-                  <c:v>3.0</c:v>
+                  <c:v>0.03</c:v>
                 </c:pt>
                 <c:pt idx="5">
-                  <c:v>2.0</c:v>
+                  <c:v>0.02</c:v>
                 </c:pt>
                 <c:pt idx="6">
-                  <c:v>4.0</c:v>
+                  <c:v>0.04</c:v>
                 </c:pt>
                 <c:pt idx="7">
-                  <c:v>6.0</c:v>
+                  <c:v>0.06</c:v>
                 </c:pt>
                 <c:pt idx="8">
-                  <c:v>3.0</c:v>
+                  <c:v>0.03</c:v>
                 </c:pt>
                 <c:pt idx="9">
-                  <c:v>3.0</c:v>
+                  <c:v>0.03</c:v>
                 </c:pt>
               </c:numCache>
             </c:numRef>
@@ -17909,37 +17909,37 @@
             <c:numRef>
               <c:f>Sheet1!$D$2:$D$11</c:f>
               <c:numCache>
-                <c:formatCode>General</c:formatCode>
+                <c:formatCode>0%</c:formatCode>
                 <c:ptCount val="10"/>
                 <c:pt idx="0">
-                  <c:v>59.0</c:v>
+                  <c:v>0.59</c:v>
                 </c:pt>
                 <c:pt idx="1">
-                  <c:v>8.0</c:v>
+                  <c:v>0.08</c:v>
                 </c:pt>
                 <c:pt idx="2">
-                  <c:v>6.0</c:v>
+                  <c:v>0.06</c:v>
                 </c:pt>
                 <c:pt idx="3">
-                  <c:v>5.0</c:v>
+                  <c:v>0.05</c:v>
                 </c:pt>
                 <c:pt idx="4">
-                  <c:v>2.0</c:v>
+                  <c:v>0.02</c:v>
                 </c:pt>
                 <c:pt idx="5">
-                  <c:v>3.0</c:v>
+                  <c:v>0.03</c:v>
                 </c:pt>
                 <c:pt idx="6">
-                  <c:v>5.0</c:v>
+                  <c:v>0.05</c:v>
                 </c:pt>
                 <c:pt idx="7">
-                  <c:v>5.0</c:v>
+                  <c:v>0.05</c:v>
                 </c:pt>
                 <c:pt idx="8">
-                  <c:v>4.0</c:v>
+                  <c:v>0.04</c:v>
                 </c:pt>
                 <c:pt idx="9">
-                  <c:v>3.0</c:v>
+                  <c:v>0.03</c:v>
                 </c:pt>
               </c:numCache>
             </c:numRef>
@@ -17982,7 +17982,7 @@
         <c:delete val="0"/>
         <c:axPos val="l"/>
         <c:majorGridlines/>
-        <c:numFmt formatCode="General" sourceLinked="1"/>
+        <c:numFmt formatCode="0%" sourceLinked="1"/>
         <c:majorTickMark val="out"/>
         <c:minorTickMark val="none"/>
         <c:tickLblPos val="nextTo"/>
@@ -18005,8 +18005,8 @@
           <c:yMode val="edge"/>
           <c:x val="0.81007454797317"/>
           <c:y val="0.0539523184601925"/>
-          <c:w val="0.158129968501948"/>
-          <c:h val="0.288982955754609"/>
+          <c:w val="0.12424721721218"/>
+          <c:h val="0.283071150402229"/>
         </c:manualLayout>
       </c:layout>
       <c:overlay val="0"/>
@@ -23366,7 +23366,7 @@
 </file>
 
 <file path=customXml/itemProps1.xml><?xml version="1.0" encoding="utf-8"?>
-<ds:datastoreItem xmlns:ds="http://schemas.openxmlformats.org/officeDocument/2006/customXml" ds:itemID="{F5078BB4-413C-784C-8A63-1271D2640CAB}">
+<ds:datastoreItem xmlns:ds="http://schemas.openxmlformats.org/officeDocument/2006/customXml" ds:itemID="{D5EAA50F-86F5-4C40-87DD-572D79FFFB30}">
   <ds:schemaRefs>
     <ds:schemaRef ds:uri="http://schemas.openxmlformats.org/officeDocument/2006/bibliography"/>
   </ds:schemaRefs>

</xml_diff>